<commit_message>
Update Scenario - Template FB.docx
</commit_message>
<xml_diff>
--- a/Scenario - Template FB.docx
+++ b/Scenario - Template FB.docx
@@ -2,993 +2,6 @@
 <file path=word/document.xml><?xml version="1.0" encoding="utf-8"?>
 <w:document xmlns:wpc="http://schemas.microsoft.com/office/word/2010/wordprocessingCanvas" xmlns:mc="http://schemas.openxmlformats.org/markup-compatibility/2006" xmlns:o="urn:schemas-microsoft-com:office:office" xmlns:r="http://schemas.openxmlformats.org/officeDocument/2006/relationships" xmlns:m="http://schemas.openxmlformats.org/officeDocument/2006/math" xmlns:v="urn:schemas-microsoft-com:vml" xmlns:wp14="http://schemas.microsoft.com/office/word/2010/wordprocessingDrawing" xmlns:wp="http://schemas.openxmlformats.org/drawingml/2006/wordprocessingDrawing" xmlns:w10="urn:schemas-microsoft-com:office:word" xmlns:w="http://schemas.openxmlformats.org/wordprocessingml/2006/main" xmlns:w14="http://schemas.microsoft.com/office/word/2010/wordml" xmlns:wpg="http://schemas.microsoft.com/office/word/2010/wordprocessingGroup" xmlns:wpi="http://schemas.microsoft.com/office/word/2010/wordprocessingInk" xmlns:wne="http://schemas.microsoft.com/office/word/2006/wordml" xmlns:wps="http://schemas.microsoft.com/office/word/2010/wordprocessingShape" mc:Ignorable="w14 wp14">
   <w:body>
-    <w:tbl>
-      <w:tblPr>
-        <w:tblStyle w:val="TabloKlavuzu"/>
-        <w:tblW w:w="0" w:type="auto"/>
-        <w:tblBorders>
-          <w:top w:val="single" w:sz="18" w:space="0" w:color="auto"/>
-          <w:left w:val="none" w:sz="0" w:space="0" w:color="auto"/>
-          <w:bottom w:val="single" w:sz="18" w:space="0" w:color="auto"/>
-          <w:right w:val="none" w:sz="0" w:space="0" w:color="auto"/>
-          <w:insideH w:val="single" w:sz="4" w:space="0" w:color="7F7F7F" w:themeColor="text1" w:themeTint="80"/>
-          <w:insideV w:val="none" w:sz="0" w:space="0" w:color="auto"/>
-        </w:tblBorders>
-        <w:tblLook w:val="04A0" w:firstRow="1" w:lastRow="0" w:firstColumn="1" w:lastColumn="0" w:noHBand="0" w:noVBand="1"/>
-      </w:tblPr>
-      <w:tblGrid>
-        <w:gridCol w:w="1615"/>
-        <w:gridCol w:w="6879"/>
-      </w:tblGrid>
-      <w:tr>
-        <w:trPr>
-          <w:trHeight w:val="237"/>
-        </w:trPr>
-        <w:tc>
-          <w:tcPr>
-            <w:tcW w:w="1615" w:type="dxa"/>
-            <w:shd w:val="clear" w:color="auto" w:fill="auto"/>
-          </w:tcPr>
-          <w:p>
-            <w:pPr>
-              <w:rPr>
-                <w:rFonts w:asciiTheme="majorHAnsi" w:hAnsiTheme="majorHAnsi" w:cstheme="majorHAnsi"/>
-                <w:i/>
-                <w:sz w:val="18"/>
-                <w:szCs w:val="18"/>
-              </w:rPr>
-            </w:pPr>
-            <w:r>
-              <w:rPr>
-                <w:rFonts w:asciiTheme="majorHAnsi" w:hAnsiTheme="majorHAnsi" w:cstheme="majorHAnsi"/>
-                <w:i/>
-                <w:sz w:val="18"/>
-                <w:szCs w:val="18"/>
-              </w:rPr>
-              <w:t>Scenario</w:t>
-            </w:r>
-            <w:r>
-              <w:rPr>
-                <w:rFonts w:asciiTheme="majorHAnsi" w:hAnsiTheme="majorHAnsi" w:cstheme="majorHAnsi"/>
-                <w:i/>
-                <w:sz w:val="18"/>
-                <w:szCs w:val="18"/>
-              </w:rPr>
-              <w:t xml:space="preserve"> name</w:t>
-            </w:r>
-          </w:p>
-        </w:tc>
-        <w:tc>
-          <w:tcPr>
-            <w:tcW w:w="6879" w:type="dxa"/>
-            <w:shd w:val="clear" w:color="auto" w:fill="auto"/>
-          </w:tcPr>
-          <w:p>
-            <w:pPr>
-              <w:rPr>
-                <w:rFonts w:ascii="Calibri" w:hAnsi="Calibri" w:cs="Calibri"/>
-                <w:b/>
-                <w:sz w:val="18"/>
-                <w:szCs w:val="18"/>
-              </w:rPr>
-            </w:pPr>
-            <w:proofErr w:type="spellStart"/>
-            <w:r>
-              <w:rPr>
-                <w:rFonts w:ascii="Calibri" w:hAnsi="Calibri" w:cs="Calibri"/>
-                <w:b/>
-                <w:sz w:val="18"/>
-                <w:szCs w:val="18"/>
-              </w:rPr>
-              <w:t>Signing</w:t>
-            </w:r>
-            <w:proofErr w:type="spellEnd"/>
-            <w:r>
-              <w:rPr>
-                <w:rFonts w:ascii="Calibri" w:hAnsi="Calibri" w:cs="Calibri"/>
-                <w:b/>
-                <w:sz w:val="18"/>
-                <w:szCs w:val="18"/>
-              </w:rPr>
-              <w:t xml:space="preserve"> </w:t>
-            </w:r>
-            <w:proofErr w:type="spellStart"/>
-            <w:r>
-              <w:rPr>
-                <w:rFonts w:ascii="Calibri" w:hAnsi="Calibri" w:cs="Calibri"/>
-                <w:b/>
-                <w:sz w:val="18"/>
-                <w:szCs w:val="18"/>
-              </w:rPr>
-              <w:t>up</w:t>
-            </w:r>
-            <w:proofErr w:type="spellEnd"/>
-            <w:r>
-              <w:rPr>
-                <w:rFonts w:ascii="Calibri" w:hAnsi="Calibri" w:cs="Calibri"/>
-                <w:b/>
-                <w:sz w:val="18"/>
-                <w:szCs w:val="18"/>
-              </w:rPr>
-              <w:t xml:space="preserve"> </w:t>
-            </w:r>
-            <w:proofErr w:type="spellStart"/>
-            <w:r>
-              <w:rPr>
-                <w:rFonts w:ascii="Calibri" w:hAnsi="Calibri" w:cs="Calibri"/>
-                <w:b/>
-                <w:sz w:val="18"/>
-                <w:szCs w:val="18"/>
-              </w:rPr>
-              <w:t>to</w:t>
-            </w:r>
-            <w:proofErr w:type="spellEnd"/>
-            <w:r>
-              <w:rPr>
-                <w:rFonts w:ascii="Calibri" w:hAnsi="Calibri" w:cs="Calibri"/>
-                <w:b/>
-                <w:sz w:val="18"/>
-                <w:szCs w:val="18"/>
-              </w:rPr>
-              <w:t xml:space="preserve"> </w:t>
-            </w:r>
-            <w:proofErr w:type="spellStart"/>
-            <w:r>
-              <w:rPr>
-                <w:rFonts w:ascii="Calibri" w:hAnsi="Calibri" w:cs="Calibri"/>
-                <w:b/>
-                <w:sz w:val="18"/>
-                <w:szCs w:val="18"/>
-              </w:rPr>
-              <w:t>the</w:t>
-            </w:r>
-            <w:proofErr w:type="spellEnd"/>
-            <w:r>
-              <w:rPr>
-                <w:rFonts w:ascii="Calibri" w:hAnsi="Calibri" w:cs="Calibri"/>
-                <w:b/>
-                <w:sz w:val="18"/>
-                <w:szCs w:val="18"/>
-              </w:rPr>
-              <w:t xml:space="preserve"> </w:t>
-            </w:r>
-            <w:proofErr w:type="spellStart"/>
-            <w:r>
-              <w:rPr>
-                <w:rFonts w:ascii="Calibri" w:hAnsi="Calibri" w:cs="Calibri"/>
-                <w:b/>
-                <w:sz w:val="18"/>
-                <w:szCs w:val="18"/>
-              </w:rPr>
-              <w:t>auction</w:t>
-            </w:r>
-            <w:proofErr w:type="spellEnd"/>
-            <w:r>
-              <w:rPr>
-                <w:rFonts w:ascii="Calibri" w:hAnsi="Calibri" w:cs="Calibri"/>
-                <w:b/>
-                <w:sz w:val="18"/>
-                <w:szCs w:val="18"/>
-              </w:rPr>
-              <w:t xml:space="preserve"> </w:t>
-            </w:r>
-            <w:proofErr w:type="spellStart"/>
-            <w:r>
-              <w:rPr>
-                <w:rFonts w:ascii="Calibri" w:hAnsi="Calibri" w:cs="Calibri"/>
-                <w:b/>
-                <w:sz w:val="18"/>
-                <w:szCs w:val="18"/>
-              </w:rPr>
-              <w:t>app</w:t>
-            </w:r>
-            <w:proofErr w:type="spellEnd"/>
-          </w:p>
-        </w:tc>
-      </w:tr>
-      <w:tr>
-        <w:trPr>
-          <w:trHeight w:val="458"/>
-        </w:trPr>
-        <w:tc>
-          <w:tcPr>
-            <w:tcW w:w="1615" w:type="dxa"/>
-            <w:shd w:val="clear" w:color="auto" w:fill="auto"/>
-          </w:tcPr>
-          <w:p>
-            <w:pPr>
-              <w:rPr>
-                <w:rFonts w:asciiTheme="majorHAnsi" w:hAnsiTheme="majorHAnsi" w:cstheme="majorHAnsi"/>
-                <w:i/>
-                <w:sz w:val="18"/>
-                <w:szCs w:val="18"/>
-              </w:rPr>
-            </w:pPr>
-            <w:r>
-              <w:rPr>
-                <w:rFonts w:asciiTheme="majorHAnsi" w:hAnsiTheme="majorHAnsi" w:cstheme="majorHAnsi"/>
-                <w:i/>
-                <w:sz w:val="18"/>
-                <w:szCs w:val="18"/>
-              </w:rPr>
-              <w:t>Participating actors</w:t>
-            </w:r>
-          </w:p>
-        </w:tc>
-        <w:tc>
-          <w:tcPr>
-            <w:tcW w:w="6879" w:type="dxa"/>
-            <w:shd w:val="clear" w:color="auto" w:fill="auto"/>
-          </w:tcPr>
-          <w:p>
-            <w:pPr>
-              <w:rPr>
-                <w:rFonts w:ascii="Calibri" w:hAnsi="Calibri" w:cs="Calibri"/>
-                <w:sz w:val="18"/>
-                <w:szCs w:val="18"/>
-              </w:rPr>
-            </w:pPr>
-            <w:r>
-              <w:rPr>
-                <w:rFonts w:ascii="Calibri" w:hAnsi="Calibri" w:cs="Calibri"/>
-                <w:sz w:val="18"/>
-                <w:szCs w:val="18"/>
-              </w:rPr>
-              <w:t>Ali as User</w:t>
-            </w:r>
-          </w:p>
-        </w:tc>
-      </w:tr>
-      <w:tr>
-        <w:trPr>
-          <w:trHeight w:val="724"/>
-        </w:trPr>
-        <w:tc>
-          <w:tcPr>
-            <w:tcW w:w="1615" w:type="dxa"/>
-            <w:shd w:val="clear" w:color="auto" w:fill="auto"/>
-          </w:tcPr>
-          <w:p>
-            <w:pPr>
-              <w:rPr>
-                <w:rFonts w:asciiTheme="majorHAnsi" w:hAnsiTheme="majorHAnsi" w:cstheme="majorHAnsi"/>
-                <w:i/>
-                <w:sz w:val="18"/>
-                <w:szCs w:val="18"/>
-              </w:rPr>
-            </w:pPr>
-            <w:r>
-              <w:rPr>
-                <w:rFonts w:asciiTheme="majorHAnsi" w:hAnsiTheme="majorHAnsi" w:cstheme="majorHAnsi"/>
-                <w:i/>
-                <w:sz w:val="18"/>
-                <w:szCs w:val="18"/>
-              </w:rPr>
-              <w:t>Flow of Events</w:t>
-            </w:r>
-          </w:p>
-        </w:tc>
-        <w:tc>
-          <w:tcPr>
-            <w:tcW w:w="6879" w:type="dxa"/>
-            <w:shd w:val="clear" w:color="auto" w:fill="auto"/>
-          </w:tcPr>
-          <w:p>
-            <w:pPr>
-              <w:pStyle w:val="ListeParagraf"/>
-              <w:numPr>
-                <w:ilvl w:val="0"/>
-                <w:numId w:val="2"/>
-              </w:numPr>
-              <w:rPr>
-                <w:rFonts w:ascii="Calibri" w:hAnsi="Calibri" w:cs="Calibri"/>
-                <w:sz w:val="18"/>
-                <w:szCs w:val="18"/>
-              </w:rPr>
-            </w:pPr>
-            <w:r>
-              <w:rPr>
-                <w:rFonts w:ascii="Calibri" w:hAnsi="Calibri" w:cs="Calibri"/>
-                <w:sz w:val="18"/>
-                <w:szCs w:val="18"/>
-              </w:rPr>
-              <w:t>Ali</w:t>
-            </w:r>
-            <w:r>
-              <w:rPr>
-                <w:rFonts w:ascii="Calibri" w:hAnsi="Calibri" w:cs="Calibri"/>
-                <w:sz w:val="18"/>
-                <w:szCs w:val="18"/>
-              </w:rPr>
-              <w:t xml:space="preserve"> </w:t>
-            </w:r>
-            <w:proofErr w:type="spellStart"/>
-            <w:r>
-              <w:rPr>
-                <w:rFonts w:ascii="Calibri" w:hAnsi="Calibri" w:cs="Calibri"/>
-                <w:sz w:val="18"/>
-                <w:szCs w:val="18"/>
-              </w:rPr>
-              <w:t>heard</w:t>
-            </w:r>
-            <w:proofErr w:type="spellEnd"/>
-            <w:r>
-              <w:rPr>
-                <w:rFonts w:ascii="Calibri" w:hAnsi="Calibri" w:cs="Calibri"/>
-                <w:sz w:val="18"/>
-                <w:szCs w:val="18"/>
-              </w:rPr>
-              <w:t xml:space="preserve"> </w:t>
-            </w:r>
-            <w:proofErr w:type="spellStart"/>
-            <w:r>
-              <w:rPr>
-                <w:rFonts w:ascii="Calibri" w:hAnsi="Calibri" w:cs="Calibri"/>
-                <w:sz w:val="18"/>
-                <w:szCs w:val="18"/>
-              </w:rPr>
-              <w:t>that</w:t>
-            </w:r>
-            <w:proofErr w:type="spellEnd"/>
-            <w:r>
-              <w:rPr>
-                <w:rFonts w:ascii="Calibri" w:hAnsi="Calibri" w:cs="Calibri"/>
-                <w:sz w:val="18"/>
-                <w:szCs w:val="18"/>
-              </w:rPr>
-              <w:t xml:space="preserve"> </w:t>
-            </w:r>
-            <w:proofErr w:type="spellStart"/>
-            <w:r>
-              <w:rPr>
-                <w:rFonts w:ascii="Calibri" w:hAnsi="Calibri" w:cs="Calibri"/>
-                <w:sz w:val="18"/>
-                <w:szCs w:val="18"/>
-              </w:rPr>
-              <w:t>this</w:t>
-            </w:r>
-            <w:proofErr w:type="spellEnd"/>
-            <w:r>
-              <w:rPr>
-                <w:rFonts w:ascii="Calibri" w:hAnsi="Calibri" w:cs="Calibri"/>
-                <w:sz w:val="18"/>
-                <w:szCs w:val="18"/>
-              </w:rPr>
-              <w:t xml:space="preserve"> </w:t>
-            </w:r>
-            <w:proofErr w:type="spellStart"/>
-            <w:r>
-              <w:rPr>
-                <w:rFonts w:ascii="Calibri" w:hAnsi="Calibri" w:cs="Calibri"/>
-                <w:sz w:val="18"/>
-                <w:szCs w:val="18"/>
-              </w:rPr>
-              <w:t>auction</w:t>
-            </w:r>
-            <w:proofErr w:type="spellEnd"/>
-            <w:r>
-              <w:rPr>
-                <w:rFonts w:ascii="Calibri" w:hAnsi="Calibri" w:cs="Calibri"/>
-                <w:sz w:val="18"/>
-                <w:szCs w:val="18"/>
-              </w:rPr>
-              <w:t xml:space="preserve"> </w:t>
-            </w:r>
-            <w:proofErr w:type="spellStart"/>
-            <w:r>
-              <w:rPr>
-                <w:rFonts w:ascii="Calibri" w:hAnsi="Calibri" w:cs="Calibri"/>
-                <w:sz w:val="18"/>
-                <w:szCs w:val="18"/>
-              </w:rPr>
-              <w:t>app</w:t>
-            </w:r>
-            <w:proofErr w:type="spellEnd"/>
-            <w:r>
-              <w:rPr>
-                <w:rFonts w:ascii="Calibri" w:hAnsi="Calibri" w:cs="Calibri"/>
-                <w:sz w:val="18"/>
-                <w:szCs w:val="18"/>
-              </w:rPr>
-              <w:t xml:space="preserve"> is </w:t>
-            </w:r>
-            <w:proofErr w:type="spellStart"/>
-            <w:r>
-              <w:rPr>
-                <w:rFonts w:ascii="Calibri" w:hAnsi="Calibri" w:cs="Calibri"/>
-                <w:sz w:val="18"/>
-                <w:szCs w:val="18"/>
-              </w:rPr>
-              <w:t>good</w:t>
-            </w:r>
-            <w:proofErr w:type="spellEnd"/>
-            <w:r>
-              <w:rPr>
-                <w:rFonts w:ascii="Calibri" w:hAnsi="Calibri" w:cs="Calibri"/>
-                <w:sz w:val="18"/>
-                <w:szCs w:val="18"/>
-              </w:rPr>
-              <w:t xml:space="preserve"> </w:t>
-            </w:r>
-            <w:proofErr w:type="spellStart"/>
-            <w:r>
-              <w:rPr>
-                <w:rFonts w:ascii="Calibri" w:hAnsi="Calibri" w:cs="Calibri"/>
-                <w:sz w:val="18"/>
-                <w:szCs w:val="18"/>
-              </w:rPr>
-              <w:t>and</w:t>
-            </w:r>
-            <w:proofErr w:type="spellEnd"/>
-            <w:r>
-              <w:rPr>
-                <w:rFonts w:ascii="Calibri" w:hAnsi="Calibri" w:cs="Calibri"/>
-                <w:sz w:val="18"/>
-                <w:szCs w:val="18"/>
-              </w:rPr>
-              <w:t xml:space="preserve"> </w:t>
-            </w:r>
-            <w:proofErr w:type="spellStart"/>
-            <w:r>
-              <w:rPr>
-                <w:rFonts w:ascii="Calibri" w:hAnsi="Calibri" w:cs="Calibri"/>
-                <w:sz w:val="18"/>
-                <w:szCs w:val="18"/>
-              </w:rPr>
-              <w:t>wants</w:t>
-            </w:r>
-            <w:proofErr w:type="spellEnd"/>
-            <w:r>
-              <w:rPr>
-                <w:rFonts w:ascii="Calibri" w:hAnsi="Calibri" w:cs="Calibri"/>
-                <w:sz w:val="18"/>
-                <w:szCs w:val="18"/>
-              </w:rPr>
-              <w:t xml:space="preserve"> </w:t>
-            </w:r>
-            <w:proofErr w:type="spellStart"/>
-            <w:r>
-              <w:rPr>
-                <w:rFonts w:ascii="Calibri" w:hAnsi="Calibri" w:cs="Calibri"/>
-                <w:sz w:val="18"/>
-                <w:szCs w:val="18"/>
-              </w:rPr>
-              <w:t>to</w:t>
-            </w:r>
-            <w:proofErr w:type="spellEnd"/>
-            <w:r>
-              <w:rPr>
-                <w:rFonts w:ascii="Calibri" w:hAnsi="Calibri" w:cs="Calibri"/>
-                <w:sz w:val="18"/>
-                <w:szCs w:val="18"/>
-              </w:rPr>
-              <w:t xml:space="preserve"> </w:t>
-            </w:r>
-            <w:proofErr w:type="spellStart"/>
-            <w:r>
-              <w:rPr>
-                <w:rFonts w:ascii="Calibri" w:hAnsi="Calibri" w:cs="Calibri"/>
-                <w:sz w:val="18"/>
-                <w:szCs w:val="18"/>
-              </w:rPr>
-              <w:t>sign</w:t>
-            </w:r>
-            <w:proofErr w:type="spellEnd"/>
-            <w:r>
-              <w:rPr>
-                <w:rFonts w:ascii="Calibri" w:hAnsi="Calibri" w:cs="Calibri"/>
-                <w:sz w:val="18"/>
-                <w:szCs w:val="18"/>
-              </w:rPr>
-              <w:t xml:space="preserve"> </w:t>
-            </w:r>
-            <w:proofErr w:type="spellStart"/>
-            <w:r>
-              <w:rPr>
-                <w:rFonts w:ascii="Calibri" w:hAnsi="Calibri" w:cs="Calibri"/>
-                <w:sz w:val="18"/>
-                <w:szCs w:val="18"/>
-              </w:rPr>
-              <w:t>up</w:t>
-            </w:r>
-            <w:proofErr w:type="spellEnd"/>
-            <w:r>
-              <w:rPr>
-                <w:rFonts w:ascii="Calibri" w:hAnsi="Calibri" w:cs="Calibri"/>
-                <w:sz w:val="18"/>
-                <w:szCs w:val="18"/>
-              </w:rPr>
-              <w:t xml:space="preserve">, </w:t>
-            </w:r>
-            <w:proofErr w:type="spellStart"/>
-            <w:r>
-              <w:rPr>
-                <w:rFonts w:ascii="Calibri" w:hAnsi="Calibri" w:cs="Calibri"/>
-                <w:sz w:val="18"/>
-                <w:szCs w:val="18"/>
-              </w:rPr>
-              <w:t>so</w:t>
-            </w:r>
-            <w:proofErr w:type="spellEnd"/>
-            <w:r>
-              <w:rPr>
-                <w:rFonts w:ascii="Calibri" w:hAnsi="Calibri" w:cs="Calibri"/>
-                <w:sz w:val="18"/>
-                <w:szCs w:val="18"/>
-              </w:rPr>
-              <w:t xml:space="preserve"> he </w:t>
-            </w:r>
-            <w:proofErr w:type="spellStart"/>
-            <w:r>
-              <w:rPr>
-                <w:rFonts w:ascii="Calibri" w:hAnsi="Calibri" w:cs="Calibri"/>
-                <w:sz w:val="18"/>
-                <w:szCs w:val="18"/>
-              </w:rPr>
-              <w:t>opens</w:t>
-            </w:r>
-            <w:proofErr w:type="spellEnd"/>
-            <w:r>
-              <w:rPr>
-                <w:rFonts w:ascii="Calibri" w:hAnsi="Calibri" w:cs="Calibri"/>
-                <w:sz w:val="18"/>
-                <w:szCs w:val="18"/>
-              </w:rPr>
-              <w:t xml:space="preserve"> </w:t>
-            </w:r>
-            <w:proofErr w:type="spellStart"/>
-            <w:r>
-              <w:rPr>
-                <w:rFonts w:ascii="Calibri" w:hAnsi="Calibri" w:cs="Calibri"/>
-                <w:sz w:val="18"/>
-                <w:szCs w:val="18"/>
-              </w:rPr>
-              <w:t>the</w:t>
-            </w:r>
-            <w:proofErr w:type="spellEnd"/>
-            <w:r>
-              <w:rPr>
-                <w:rFonts w:ascii="Calibri" w:hAnsi="Calibri" w:cs="Calibri"/>
-                <w:sz w:val="18"/>
-                <w:szCs w:val="18"/>
-              </w:rPr>
-              <w:t xml:space="preserve"> </w:t>
-            </w:r>
-            <w:proofErr w:type="spellStart"/>
-            <w:r>
-              <w:rPr>
-                <w:rFonts w:ascii="Calibri" w:hAnsi="Calibri" w:cs="Calibri"/>
-                <w:sz w:val="18"/>
-                <w:szCs w:val="18"/>
-              </w:rPr>
-              <w:t>app</w:t>
-            </w:r>
-            <w:proofErr w:type="spellEnd"/>
-            <w:r>
-              <w:rPr>
-                <w:rFonts w:ascii="Calibri" w:hAnsi="Calibri" w:cs="Calibri"/>
-                <w:sz w:val="18"/>
-                <w:szCs w:val="18"/>
-              </w:rPr>
-              <w:t xml:space="preserve"> on his </w:t>
-            </w:r>
-            <w:proofErr w:type="spellStart"/>
-            <w:r>
-              <w:rPr>
-                <w:rFonts w:ascii="Calibri" w:hAnsi="Calibri" w:cs="Calibri"/>
-                <w:sz w:val="18"/>
-                <w:szCs w:val="18"/>
-              </w:rPr>
-              <w:t>phone</w:t>
-            </w:r>
-            <w:proofErr w:type="spellEnd"/>
-            <w:r>
-              <w:rPr>
-                <w:rFonts w:ascii="Calibri" w:hAnsi="Calibri" w:cs="Calibri"/>
-                <w:sz w:val="18"/>
-                <w:szCs w:val="18"/>
-              </w:rPr>
-              <w:t>.</w:t>
-            </w:r>
-          </w:p>
-          <w:p>
-            <w:pPr>
-              <w:pStyle w:val="ListeParagraf"/>
-              <w:numPr>
-                <w:ilvl w:val="0"/>
-                <w:numId w:val="2"/>
-              </w:numPr>
-              <w:rPr>
-                <w:rFonts w:ascii="Calibri" w:hAnsi="Calibri" w:cs="Calibri"/>
-                <w:sz w:val="18"/>
-                <w:szCs w:val="18"/>
-              </w:rPr>
-            </w:pPr>
-            <w:r>
-              <w:rPr>
-                <w:rFonts w:ascii="Calibri" w:hAnsi="Calibri" w:cs="Calibri"/>
-                <w:sz w:val="18"/>
-                <w:szCs w:val="18"/>
-              </w:rPr>
-              <w:t xml:space="preserve">Ali </w:t>
-            </w:r>
-            <w:proofErr w:type="spellStart"/>
-            <w:r>
-              <w:rPr>
-                <w:rFonts w:ascii="Calibri" w:hAnsi="Calibri" w:cs="Calibri"/>
-                <w:sz w:val="18"/>
-                <w:szCs w:val="18"/>
-              </w:rPr>
-              <w:t>clicks</w:t>
-            </w:r>
-            <w:proofErr w:type="spellEnd"/>
-            <w:r>
-              <w:rPr>
-                <w:rFonts w:ascii="Calibri" w:hAnsi="Calibri" w:cs="Calibri"/>
-                <w:sz w:val="18"/>
-                <w:szCs w:val="18"/>
-              </w:rPr>
-              <w:t xml:space="preserve"> on </w:t>
-            </w:r>
-            <w:proofErr w:type="spellStart"/>
-            <w:r>
-              <w:rPr>
-                <w:rFonts w:ascii="Calibri" w:hAnsi="Calibri" w:cs="Calibri"/>
-                <w:sz w:val="18"/>
-                <w:szCs w:val="18"/>
-              </w:rPr>
-              <w:t>the</w:t>
-            </w:r>
-            <w:proofErr w:type="spellEnd"/>
-            <w:r>
-              <w:rPr>
-                <w:rFonts w:ascii="Calibri" w:hAnsi="Calibri" w:cs="Calibri"/>
-                <w:sz w:val="18"/>
-                <w:szCs w:val="18"/>
-              </w:rPr>
-              <w:t xml:space="preserve"> </w:t>
-            </w:r>
-            <w:proofErr w:type="spellStart"/>
-            <w:r>
-              <w:rPr>
-                <w:rFonts w:ascii="Calibri" w:hAnsi="Calibri" w:cs="Calibri"/>
-                <w:sz w:val="18"/>
-                <w:szCs w:val="18"/>
-              </w:rPr>
-              <w:t>register</w:t>
-            </w:r>
-            <w:proofErr w:type="spellEnd"/>
-            <w:r>
-              <w:rPr>
-                <w:rFonts w:ascii="Calibri" w:hAnsi="Calibri" w:cs="Calibri"/>
-                <w:sz w:val="18"/>
-                <w:szCs w:val="18"/>
-              </w:rPr>
-              <w:t xml:space="preserve"> </w:t>
-            </w:r>
-            <w:proofErr w:type="spellStart"/>
-            <w:r>
-              <w:rPr>
-                <w:rFonts w:ascii="Calibri" w:hAnsi="Calibri" w:cs="Calibri"/>
-                <w:sz w:val="18"/>
-                <w:szCs w:val="18"/>
-              </w:rPr>
-              <w:t>button</w:t>
-            </w:r>
-            <w:proofErr w:type="spellEnd"/>
-            <w:r>
-              <w:rPr>
-                <w:rFonts w:ascii="Calibri" w:hAnsi="Calibri" w:cs="Calibri"/>
-                <w:sz w:val="18"/>
-                <w:szCs w:val="18"/>
-              </w:rPr>
-              <w:t xml:space="preserve"> on </w:t>
-            </w:r>
-            <w:proofErr w:type="spellStart"/>
-            <w:r>
-              <w:rPr>
-                <w:rFonts w:ascii="Calibri" w:hAnsi="Calibri" w:cs="Calibri"/>
-                <w:sz w:val="18"/>
-                <w:szCs w:val="18"/>
-              </w:rPr>
-              <w:t>the</w:t>
-            </w:r>
-            <w:proofErr w:type="spellEnd"/>
-            <w:r>
-              <w:rPr>
-                <w:rFonts w:ascii="Calibri" w:hAnsi="Calibri" w:cs="Calibri"/>
-                <w:sz w:val="18"/>
-                <w:szCs w:val="18"/>
-              </w:rPr>
-              <w:t xml:space="preserve"> </w:t>
-            </w:r>
-            <w:proofErr w:type="spellStart"/>
-            <w:r>
-              <w:rPr>
-                <w:rFonts w:ascii="Calibri" w:hAnsi="Calibri" w:cs="Calibri"/>
-                <w:sz w:val="18"/>
-                <w:szCs w:val="18"/>
-              </w:rPr>
-              <w:t>home</w:t>
-            </w:r>
-            <w:proofErr w:type="spellEnd"/>
-            <w:r>
-              <w:rPr>
-                <w:rFonts w:ascii="Calibri" w:hAnsi="Calibri" w:cs="Calibri"/>
-                <w:sz w:val="18"/>
-                <w:szCs w:val="18"/>
-              </w:rPr>
-              <w:t xml:space="preserve"> </w:t>
-            </w:r>
-            <w:proofErr w:type="spellStart"/>
-            <w:r>
-              <w:rPr>
-                <w:rFonts w:ascii="Calibri" w:hAnsi="Calibri" w:cs="Calibri"/>
-                <w:sz w:val="18"/>
-                <w:szCs w:val="18"/>
-              </w:rPr>
-              <w:t>page</w:t>
-            </w:r>
-            <w:proofErr w:type="spellEnd"/>
-            <w:r>
-              <w:rPr>
-                <w:rFonts w:ascii="Calibri" w:hAnsi="Calibri" w:cs="Calibri"/>
-                <w:sz w:val="18"/>
-                <w:szCs w:val="18"/>
-              </w:rPr>
-              <w:t>.</w:t>
-            </w:r>
-          </w:p>
-          <w:p>
-            <w:pPr>
-              <w:pStyle w:val="ListeParagraf"/>
-              <w:numPr>
-                <w:ilvl w:val="0"/>
-                <w:numId w:val="2"/>
-              </w:numPr>
-              <w:rPr>
-                <w:rFonts w:ascii="Calibri" w:hAnsi="Calibri" w:cs="Calibri"/>
-                <w:sz w:val="18"/>
-                <w:szCs w:val="18"/>
-              </w:rPr>
-            </w:pPr>
-            <w:r>
-              <w:rPr>
-                <w:rFonts w:ascii="Calibri" w:hAnsi="Calibri" w:cs="Calibri"/>
-                <w:sz w:val="18"/>
-                <w:szCs w:val="18"/>
-              </w:rPr>
-              <w:t xml:space="preserve">Ali </w:t>
-            </w:r>
-            <w:proofErr w:type="spellStart"/>
-            <w:r>
-              <w:rPr>
-                <w:rFonts w:ascii="Calibri" w:hAnsi="Calibri" w:cs="Calibri"/>
-                <w:sz w:val="18"/>
-                <w:szCs w:val="18"/>
-              </w:rPr>
-              <w:t>enters</w:t>
-            </w:r>
-            <w:proofErr w:type="spellEnd"/>
-            <w:r>
-              <w:rPr>
-                <w:rFonts w:ascii="Calibri" w:hAnsi="Calibri" w:cs="Calibri"/>
-                <w:sz w:val="18"/>
-                <w:szCs w:val="18"/>
-              </w:rPr>
-              <w:t xml:space="preserve"> his </w:t>
-            </w:r>
-            <w:proofErr w:type="spellStart"/>
-            <w:r>
-              <w:rPr>
-                <w:rFonts w:ascii="Calibri" w:hAnsi="Calibri" w:cs="Calibri"/>
-                <w:sz w:val="18"/>
-                <w:szCs w:val="18"/>
-              </w:rPr>
-              <w:t>username</w:t>
-            </w:r>
-            <w:proofErr w:type="spellEnd"/>
-            <w:r>
-              <w:rPr>
-                <w:rFonts w:ascii="Calibri" w:hAnsi="Calibri" w:cs="Calibri"/>
-                <w:sz w:val="18"/>
-                <w:szCs w:val="18"/>
-              </w:rPr>
-              <w:t xml:space="preserve">, </w:t>
-            </w:r>
-            <w:proofErr w:type="spellStart"/>
-            <w:r>
-              <w:rPr>
-                <w:rFonts w:ascii="Calibri" w:hAnsi="Calibri" w:cs="Calibri"/>
-                <w:sz w:val="18"/>
-                <w:szCs w:val="18"/>
-              </w:rPr>
-              <w:t>password</w:t>
-            </w:r>
-            <w:proofErr w:type="spellEnd"/>
-            <w:r>
-              <w:rPr>
-                <w:rFonts w:ascii="Calibri" w:hAnsi="Calibri" w:cs="Calibri"/>
-                <w:sz w:val="18"/>
-                <w:szCs w:val="18"/>
-              </w:rPr>
-              <w:t xml:space="preserve">, e-mail </w:t>
-            </w:r>
-            <w:proofErr w:type="spellStart"/>
-            <w:r>
-              <w:rPr>
-                <w:rFonts w:ascii="Calibri" w:hAnsi="Calibri" w:cs="Calibri"/>
-                <w:sz w:val="18"/>
-                <w:szCs w:val="18"/>
-              </w:rPr>
-              <w:t>and</w:t>
-            </w:r>
-            <w:proofErr w:type="spellEnd"/>
-            <w:r>
-              <w:rPr>
-                <w:rFonts w:ascii="Calibri" w:hAnsi="Calibri" w:cs="Calibri"/>
-                <w:sz w:val="18"/>
-                <w:szCs w:val="18"/>
-              </w:rPr>
-              <w:t xml:space="preserve"> </w:t>
-            </w:r>
-            <w:proofErr w:type="spellStart"/>
-            <w:r>
-              <w:rPr>
-                <w:rFonts w:ascii="Calibri" w:hAnsi="Calibri" w:cs="Calibri"/>
-                <w:sz w:val="18"/>
-                <w:szCs w:val="18"/>
-              </w:rPr>
-              <w:t>home</w:t>
-            </w:r>
-            <w:proofErr w:type="spellEnd"/>
-            <w:r>
-              <w:rPr>
-                <w:rFonts w:ascii="Calibri" w:hAnsi="Calibri" w:cs="Calibri"/>
-                <w:sz w:val="18"/>
-                <w:szCs w:val="18"/>
-              </w:rPr>
-              <w:t xml:space="preserve"> </w:t>
-            </w:r>
-            <w:proofErr w:type="spellStart"/>
-            <w:r>
-              <w:rPr>
-                <w:rFonts w:ascii="Calibri" w:hAnsi="Calibri" w:cs="Calibri"/>
-                <w:sz w:val="18"/>
-                <w:szCs w:val="18"/>
-              </w:rPr>
-              <w:t>address</w:t>
-            </w:r>
-            <w:proofErr w:type="spellEnd"/>
-            <w:r>
-              <w:rPr>
-                <w:rFonts w:ascii="Calibri" w:hAnsi="Calibri" w:cs="Calibri"/>
-                <w:sz w:val="18"/>
-                <w:szCs w:val="18"/>
-              </w:rPr>
-              <w:t xml:space="preserve"> </w:t>
-            </w:r>
-            <w:proofErr w:type="spellStart"/>
-            <w:r>
-              <w:rPr>
-                <w:rFonts w:ascii="Calibri" w:hAnsi="Calibri" w:cs="Calibri"/>
-                <w:sz w:val="18"/>
-                <w:szCs w:val="18"/>
-              </w:rPr>
-              <w:t>then</w:t>
-            </w:r>
-            <w:proofErr w:type="spellEnd"/>
-            <w:r>
-              <w:rPr>
-                <w:rFonts w:ascii="Calibri" w:hAnsi="Calibri" w:cs="Calibri"/>
-                <w:sz w:val="18"/>
-                <w:szCs w:val="18"/>
-              </w:rPr>
-              <w:t xml:space="preserve"> he </w:t>
-            </w:r>
-            <w:proofErr w:type="spellStart"/>
-            <w:r>
-              <w:rPr>
-                <w:rFonts w:ascii="Calibri" w:hAnsi="Calibri" w:cs="Calibri"/>
-                <w:sz w:val="18"/>
-                <w:szCs w:val="18"/>
-              </w:rPr>
-              <w:t>clicks</w:t>
-            </w:r>
-            <w:proofErr w:type="spellEnd"/>
-            <w:r>
-              <w:rPr>
-                <w:rFonts w:ascii="Calibri" w:hAnsi="Calibri" w:cs="Calibri"/>
-                <w:sz w:val="18"/>
-                <w:szCs w:val="18"/>
-              </w:rPr>
-              <w:t xml:space="preserve"> on </w:t>
-            </w:r>
-            <w:proofErr w:type="spellStart"/>
-            <w:r>
-              <w:rPr>
-                <w:rFonts w:ascii="Calibri" w:hAnsi="Calibri" w:cs="Calibri"/>
-                <w:sz w:val="18"/>
-                <w:szCs w:val="18"/>
-              </w:rPr>
-              <w:t>the</w:t>
-            </w:r>
-            <w:proofErr w:type="spellEnd"/>
-            <w:r>
-              <w:rPr>
-                <w:rFonts w:ascii="Calibri" w:hAnsi="Calibri" w:cs="Calibri"/>
-                <w:sz w:val="18"/>
-                <w:szCs w:val="18"/>
-              </w:rPr>
-              <w:t xml:space="preserve"> </w:t>
-            </w:r>
-            <w:proofErr w:type="spellStart"/>
-            <w:r>
-              <w:rPr>
-                <w:rFonts w:ascii="Calibri" w:hAnsi="Calibri" w:cs="Calibri"/>
-                <w:sz w:val="18"/>
-                <w:szCs w:val="18"/>
-              </w:rPr>
-              <w:t>sign</w:t>
-            </w:r>
-            <w:proofErr w:type="spellEnd"/>
-            <w:r>
-              <w:rPr>
-                <w:rFonts w:ascii="Calibri" w:hAnsi="Calibri" w:cs="Calibri"/>
-                <w:sz w:val="18"/>
-                <w:szCs w:val="18"/>
-              </w:rPr>
-              <w:t xml:space="preserve"> </w:t>
-            </w:r>
-            <w:proofErr w:type="spellStart"/>
-            <w:r>
-              <w:rPr>
-                <w:rFonts w:ascii="Calibri" w:hAnsi="Calibri" w:cs="Calibri"/>
-                <w:sz w:val="18"/>
-                <w:szCs w:val="18"/>
-              </w:rPr>
-              <w:t>up</w:t>
-            </w:r>
-            <w:proofErr w:type="spellEnd"/>
-            <w:r>
-              <w:rPr>
-                <w:rFonts w:ascii="Calibri" w:hAnsi="Calibri" w:cs="Calibri"/>
-                <w:sz w:val="18"/>
-                <w:szCs w:val="18"/>
-              </w:rPr>
-              <w:t xml:space="preserve"> </w:t>
-            </w:r>
-            <w:proofErr w:type="spellStart"/>
-            <w:r>
-              <w:rPr>
-                <w:rFonts w:ascii="Calibri" w:hAnsi="Calibri" w:cs="Calibri"/>
-                <w:sz w:val="18"/>
-                <w:szCs w:val="18"/>
-              </w:rPr>
-              <w:t>button</w:t>
-            </w:r>
-            <w:proofErr w:type="spellEnd"/>
-            <w:r>
-              <w:rPr>
-                <w:rFonts w:ascii="Calibri" w:hAnsi="Calibri" w:cs="Calibri"/>
-                <w:sz w:val="18"/>
-                <w:szCs w:val="18"/>
-              </w:rPr>
-              <w:t>.</w:t>
-            </w:r>
-          </w:p>
-        </w:tc>
-      </w:tr>
-    </w:tbl>
-    <w:p>
-      <w:pPr>
-        <w:rPr>
-          <w:rFonts w:ascii="Calibri" w:hAnsi="Calibri" w:cs="Calibri"/>
-          <w:sz w:val="18"/>
-          <w:szCs w:val="18"/>
-        </w:rPr>
-      </w:pPr>
-    </w:p>
     <w:p>
       <w:pPr>
         <w:rPr>
@@ -1443,16 +456,34 @@
                 <w:sz w:val="18"/>
                 <w:szCs w:val="18"/>
               </w:rPr>
-              <w:t>user</w:t>
-            </w:r>
-            <w:proofErr w:type="spellEnd"/>
-            <w:r>
-              <w:rPr>
-                <w:rFonts w:ascii="Calibri" w:hAnsi="Calibri" w:cs="Calibri"/>
-                <w:sz w:val="18"/>
-                <w:szCs w:val="18"/>
-              </w:rPr>
-              <w:t xml:space="preserve"> panel.</w:t>
+              <w:t>home</w:t>
+            </w:r>
+            <w:proofErr w:type="spellEnd"/>
+            <w:r>
+              <w:rPr>
+                <w:rFonts w:ascii="Calibri" w:hAnsi="Calibri" w:cs="Calibri"/>
+                <w:sz w:val="18"/>
+                <w:szCs w:val="18"/>
+              </w:rPr>
+              <w:t xml:space="preserve"> </w:t>
+            </w:r>
+            <w:proofErr w:type="spellStart"/>
+            <w:r>
+              <w:rPr>
+                <w:rFonts w:ascii="Calibri" w:hAnsi="Calibri" w:cs="Calibri"/>
+                <w:sz w:val="18"/>
+                <w:szCs w:val="18"/>
+              </w:rPr>
+              <w:t>page</w:t>
+            </w:r>
+            <w:proofErr w:type="spellEnd"/>
+            <w:r>
+              <w:rPr>
+                <w:rFonts w:ascii="Calibri" w:hAnsi="Calibri" w:cs="Calibri"/>
+                <w:sz w:val="18"/>
+                <w:szCs w:val="18"/>
+              </w:rPr>
+              <w:t>.</w:t>
             </w:r>
           </w:p>
           <w:p>
@@ -3437,388 +2468,6 @@
               <w:t>.</w:t>
             </w:r>
           </w:p>
-          <w:p>
-            <w:pPr>
-              <w:pStyle w:val="ListeParagraf"/>
-              <w:numPr>
-                <w:ilvl w:val="0"/>
-                <w:numId w:val="12"/>
-              </w:numPr>
-              <w:rPr>
-                <w:rFonts w:ascii="Calibri" w:hAnsi="Calibri" w:cs="Calibri"/>
-                <w:sz w:val="18"/>
-                <w:szCs w:val="18"/>
-              </w:rPr>
-            </w:pPr>
-            <w:r>
-              <w:rPr>
-                <w:rFonts w:ascii="Calibri" w:hAnsi="Calibri" w:cs="Calibri"/>
-                <w:sz w:val="18"/>
-                <w:szCs w:val="18"/>
-              </w:rPr>
-              <w:t xml:space="preserve">Ali </w:t>
-            </w:r>
-            <w:proofErr w:type="spellStart"/>
-            <w:r>
-              <w:rPr>
-                <w:rFonts w:ascii="Calibri" w:hAnsi="Calibri" w:cs="Calibri"/>
-                <w:sz w:val="18"/>
-                <w:szCs w:val="18"/>
-              </w:rPr>
-              <w:t>selects</w:t>
-            </w:r>
-            <w:proofErr w:type="spellEnd"/>
-            <w:r>
-              <w:rPr>
-                <w:rFonts w:ascii="Calibri" w:hAnsi="Calibri" w:cs="Calibri"/>
-                <w:sz w:val="18"/>
-                <w:szCs w:val="18"/>
-              </w:rPr>
-              <w:t xml:space="preserve"> </w:t>
-            </w:r>
-            <w:proofErr w:type="spellStart"/>
-            <w:r>
-              <w:rPr>
-                <w:rFonts w:ascii="Calibri" w:hAnsi="Calibri" w:cs="Calibri"/>
-                <w:sz w:val="18"/>
-                <w:szCs w:val="18"/>
-              </w:rPr>
-              <w:t>which</w:t>
-            </w:r>
-            <w:proofErr w:type="spellEnd"/>
-            <w:r>
-              <w:rPr>
-                <w:rFonts w:ascii="Calibri" w:hAnsi="Calibri" w:cs="Calibri"/>
-                <w:sz w:val="18"/>
-                <w:szCs w:val="18"/>
-              </w:rPr>
-              <w:t xml:space="preserve"> </w:t>
-            </w:r>
-            <w:proofErr w:type="spellStart"/>
-            <w:r>
-              <w:rPr>
-                <w:rFonts w:ascii="Calibri" w:hAnsi="Calibri" w:cs="Calibri"/>
-                <w:sz w:val="18"/>
-                <w:szCs w:val="18"/>
-              </w:rPr>
-              <w:t>credit</w:t>
-            </w:r>
-            <w:proofErr w:type="spellEnd"/>
-            <w:r>
-              <w:rPr>
-                <w:rFonts w:ascii="Calibri" w:hAnsi="Calibri" w:cs="Calibri"/>
-                <w:sz w:val="18"/>
-                <w:szCs w:val="18"/>
-              </w:rPr>
-              <w:t xml:space="preserve"> </w:t>
-            </w:r>
-            <w:proofErr w:type="spellStart"/>
-            <w:r>
-              <w:rPr>
-                <w:rFonts w:ascii="Calibri" w:hAnsi="Calibri" w:cs="Calibri"/>
-                <w:sz w:val="18"/>
-                <w:szCs w:val="18"/>
-              </w:rPr>
-              <w:t>card</w:t>
-            </w:r>
-            <w:proofErr w:type="spellEnd"/>
-            <w:r>
-              <w:rPr>
-                <w:rFonts w:ascii="Calibri" w:hAnsi="Calibri" w:cs="Calibri"/>
-                <w:sz w:val="18"/>
-                <w:szCs w:val="18"/>
-              </w:rPr>
-              <w:t xml:space="preserve"> he </w:t>
-            </w:r>
-            <w:proofErr w:type="spellStart"/>
-            <w:r>
-              <w:rPr>
-                <w:rFonts w:ascii="Calibri" w:hAnsi="Calibri" w:cs="Calibri"/>
-                <w:sz w:val="18"/>
-                <w:szCs w:val="18"/>
-              </w:rPr>
-              <w:t>wants</w:t>
-            </w:r>
-            <w:proofErr w:type="spellEnd"/>
-            <w:r>
-              <w:rPr>
-                <w:rFonts w:ascii="Calibri" w:hAnsi="Calibri" w:cs="Calibri"/>
-                <w:sz w:val="18"/>
-                <w:szCs w:val="18"/>
-              </w:rPr>
-              <w:t xml:space="preserve"> </w:t>
-            </w:r>
-            <w:proofErr w:type="spellStart"/>
-            <w:r>
-              <w:rPr>
-                <w:rFonts w:ascii="Calibri" w:hAnsi="Calibri" w:cs="Calibri"/>
-                <w:sz w:val="18"/>
-                <w:szCs w:val="18"/>
-              </w:rPr>
-              <w:t>to</w:t>
-            </w:r>
-            <w:proofErr w:type="spellEnd"/>
-            <w:r>
-              <w:rPr>
-                <w:rFonts w:ascii="Calibri" w:hAnsi="Calibri" w:cs="Calibri"/>
-                <w:sz w:val="18"/>
-                <w:szCs w:val="18"/>
-              </w:rPr>
-              <w:t xml:space="preserve"> </w:t>
-            </w:r>
-            <w:proofErr w:type="spellStart"/>
-            <w:r>
-              <w:rPr>
-                <w:rFonts w:ascii="Calibri" w:hAnsi="Calibri" w:cs="Calibri"/>
-                <w:sz w:val="18"/>
-                <w:szCs w:val="18"/>
-              </w:rPr>
-              <w:t>use</w:t>
-            </w:r>
-            <w:proofErr w:type="spellEnd"/>
-            <w:r>
-              <w:rPr>
-                <w:rFonts w:ascii="Calibri" w:hAnsi="Calibri" w:cs="Calibri"/>
-                <w:sz w:val="18"/>
-                <w:szCs w:val="18"/>
-              </w:rPr>
-              <w:t xml:space="preserve">, he </w:t>
-            </w:r>
-            <w:proofErr w:type="spellStart"/>
-            <w:r>
-              <w:rPr>
-                <w:rFonts w:ascii="Calibri" w:hAnsi="Calibri" w:cs="Calibri"/>
-                <w:sz w:val="18"/>
-                <w:szCs w:val="18"/>
-              </w:rPr>
-              <w:t>enters</w:t>
-            </w:r>
-            <w:proofErr w:type="spellEnd"/>
-            <w:r>
-              <w:rPr>
-                <w:rFonts w:ascii="Calibri" w:hAnsi="Calibri" w:cs="Calibri"/>
-                <w:sz w:val="18"/>
-                <w:szCs w:val="18"/>
-              </w:rPr>
-              <w:t xml:space="preserve"> his </w:t>
-            </w:r>
-            <w:proofErr w:type="spellStart"/>
-            <w:r>
-              <w:rPr>
-                <w:rFonts w:ascii="Calibri" w:hAnsi="Calibri" w:cs="Calibri"/>
-                <w:sz w:val="18"/>
-                <w:szCs w:val="18"/>
-              </w:rPr>
-              <w:t>card</w:t>
-            </w:r>
-            <w:proofErr w:type="spellEnd"/>
-            <w:r>
-              <w:rPr>
-                <w:rFonts w:ascii="Calibri" w:hAnsi="Calibri" w:cs="Calibri"/>
-                <w:sz w:val="18"/>
-                <w:szCs w:val="18"/>
-              </w:rPr>
-              <w:t xml:space="preserve"> </w:t>
-            </w:r>
-            <w:proofErr w:type="spellStart"/>
-            <w:r>
-              <w:rPr>
-                <w:rFonts w:ascii="Calibri" w:hAnsi="Calibri" w:cs="Calibri"/>
-                <w:sz w:val="18"/>
-                <w:szCs w:val="18"/>
-              </w:rPr>
-              <w:t>number</w:t>
-            </w:r>
-            <w:proofErr w:type="spellEnd"/>
-            <w:r>
-              <w:rPr>
-                <w:rFonts w:ascii="Calibri" w:hAnsi="Calibri" w:cs="Calibri"/>
-                <w:sz w:val="18"/>
-                <w:szCs w:val="18"/>
-              </w:rPr>
-              <w:t xml:space="preserve">, </w:t>
-            </w:r>
-            <w:proofErr w:type="spellStart"/>
-            <w:r>
-              <w:rPr>
-                <w:rFonts w:ascii="Calibri" w:hAnsi="Calibri" w:cs="Calibri"/>
-                <w:sz w:val="18"/>
-                <w:szCs w:val="18"/>
-              </w:rPr>
-              <w:t>firstname</w:t>
-            </w:r>
-            <w:proofErr w:type="spellEnd"/>
-            <w:r>
-              <w:rPr>
-                <w:rFonts w:ascii="Calibri" w:hAnsi="Calibri" w:cs="Calibri"/>
-                <w:sz w:val="18"/>
-                <w:szCs w:val="18"/>
-              </w:rPr>
-              <w:t xml:space="preserve">, </w:t>
-            </w:r>
-            <w:proofErr w:type="spellStart"/>
-            <w:r>
-              <w:rPr>
-                <w:rFonts w:ascii="Calibri" w:hAnsi="Calibri" w:cs="Calibri"/>
-                <w:sz w:val="18"/>
-                <w:szCs w:val="18"/>
-              </w:rPr>
-              <w:t>last</w:t>
-            </w:r>
-            <w:proofErr w:type="spellEnd"/>
-            <w:r>
-              <w:rPr>
-                <w:rFonts w:ascii="Calibri" w:hAnsi="Calibri" w:cs="Calibri"/>
-                <w:sz w:val="18"/>
-                <w:szCs w:val="18"/>
-              </w:rPr>
-              <w:t xml:space="preserve"> name, </w:t>
-            </w:r>
-            <w:proofErr w:type="spellStart"/>
-            <w:r>
-              <w:rPr>
-                <w:rFonts w:ascii="Calibri" w:hAnsi="Calibri" w:cs="Calibri"/>
-                <w:sz w:val="18"/>
-                <w:szCs w:val="18"/>
-              </w:rPr>
-              <w:t>address</w:t>
-            </w:r>
-            <w:proofErr w:type="spellEnd"/>
-            <w:r>
-              <w:rPr>
-                <w:rFonts w:ascii="Calibri" w:hAnsi="Calibri" w:cs="Calibri"/>
-                <w:sz w:val="18"/>
-                <w:szCs w:val="18"/>
-              </w:rPr>
-              <w:t xml:space="preserve">, </w:t>
-            </w:r>
-            <w:proofErr w:type="spellStart"/>
-            <w:r>
-              <w:rPr>
-                <w:rFonts w:ascii="Calibri" w:hAnsi="Calibri" w:cs="Calibri"/>
-                <w:sz w:val="18"/>
-                <w:szCs w:val="18"/>
-              </w:rPr>
-              <w:t>city</w:t>
-            </w:r>
-            <w:proofErr w:type="spellEnd"/>
-            <w:r>
-              <w:rPr>
-                <w:rFonts w:ascii="Calibri" w:hAnsi="Calibri" w:cs="Calibri"/>
-                <w:sz w:val="18"/>
-                <w:szCs w:val="18"/>
-              </w:rPr>
-              <w:t xml:space="preserve"> </w:t>
-            </w:r>
-            <w:proofErr w:type="spellStart"/>
-            <w:r>
-              <w:rPr>
-                <w:rFonts w:ascii="Calibri" w:hAnsi="Calibri" w:cs="Calibri"/>
-                <w:sz w:val="18"/>
-                <w:szCs w:val="18"/>
-              </w:rPr>
-              <w:t>and</w:t>
-            </w:r>
-            <w:proofErr w:type="spellEnd"/>
-            <w:r>
-              <w:rPr>
-                <w:rFonts w:ascii="Calibri" w:hAnsi="Calibri" w:cs="Calibri"/>
-                <w:sz w:val="18"/>
-                <w:szCs w:val="18"/>
-              </w:rPr>
-              <w:t xml:space="preserve"> </w:t>
-            </w:r>
-            <w:proofErr w:type="spellStart"/>
-            <w:r>
-              <w:rPr>
-                <w:rFonts w:ascii="Calibri" w:hAnsi="Calibri" w:cs="Calibri"/>
-                <w:sz w:val="18"/>
-                <w:szCs w:val="18"/>
-              </w:rPr>
-              <w:t>country</w:t>
-            </w:r>
-            <w:proofErr w:type="spellEnd"/>
-            <w:r>
-              <w:rPr>
-                <w:rFonts w:ascii="Calibri" w:hAnsi="Calibri" w:cs="Calibri"/>
-                <w:sz w:val="18"/>
-                <w:szCs w:val="18"/>
-              </w:rPr>
-              <w:t xml:space="preserve"> </w:t>
-            </w:r>
-            <w:proofErr w:type="spellStart"/>
-            <w:r>
-              <w:rPr>
-                <w:rFonts w:ascii="Calibri" w:hAnsi="Calibri" w:cs="Calibri"/>
-                <w:sz w:val="18"/>
-                <w:szCs w:val="18"/>
-              </w:rPr>
-              <w:t>and</w:t>
-            </w:r>
-            <w:proofErr w:type="spellEnd"/>
-            <w:r>
-              <w:rPr>
-                <w:rFonts w:ascii="Calibri" w:hAnsi="Calibri" w:cs="Calibri"/>
-                <w:sz w:val="18"/>
-                <w:szCs w:val="18"/>
-              </w:rPr>
-              <w:t xml:space="preserve"> </w:t>
-            </w:r>
-            <w:proofErr w:type="spellStart"/>
-            <w:r>
-              <w:rPr>
-                <w:rFonts w:ascii="Calibri" w:hAnsi="Calibri" w:cs="Calibri"/>
-                <w:sz w:val="18"/>
-                <w:szCs w:val="18"/>
-              </w:rPr>
-              <w:t>clicks</w:t>
-            </w:r>
-            <w:proofErr w:type="spellEnd"/>
-            <w:r>
-              <w:rPr>
-                <w:rFonts w:ascii="Calibri" w:hAnsi="Calibri" w:cs="Calibri"/>
-                <w:sz w:val="18"/>
-                <w:szCs w:val="18"/>
-              </w:rPr>
-              <w:t xml:space="preserve"> on </w:t>
-            </w:r>
-            <w:proofErr w:type="spellStart"/>
-            <w:r>
-              <w:rPr>
-                <w:rFonts w:ascii="Calibri" w:hAnsi="Calibri" w:cs="Calibri"/>
-                <w:sz w:val="18"/>
-                <w:szCs w:val="18"/>
-              </w:rPr>
-              <w:t>apply</w:t>
-            </w:r>
-            <w:proofErr w:type="spellEnd"/>
-            <w:r>
-              <w:rPr>
-                <w:rFonts w:ascii="Calibri" w:hAnsi="Calibri" w:cs="Calibri"/>
-                <w:sz w:val="18"/>
-                <w:szCs w:val="18"/>
-              </w:rPr>
-              <w:t xml:space="preserve"> </w:t>
-            </w:r>
-            <w:proofErr w:type="spellStart"/>
-            <w:r>
-              <w:rPr>
-                <w:rFonts w:ascii="Calibri" w:hAnsi="Calibri" w:cs="Calibri"/>
-                <w:sz w:val="18"/>
-                <w:szCs w:val="18"/>
-              </w:rPr>
-              <w:t>button</w:t>
-            </w:r>
-            <w:proofErr w:type="spellEnd"/>
-            <w:r>
-              <w:rPr>
-                <w:rFonts w:ascii="Calibri" w:hAnsi="Calibri" w:cs="Calibri"/>
-                <w:sz w:val="18"/>
-                <w:szCs w:val="18"/>
-              </w:rPr>
-              <w:t>.</w:t>
-            </w:r>
-          </w:p>
         </w:tc>
       </w:tr>
     </w:tbl>
@@ -3957,25 +2606,7 @@
                 <w:sz w:val="18"/>
                 <w:szCs w:val="18"/>
               </w:rPr>
-              <w:t>a</w:t>
-            </w:r>
-            <w:r>
-              <w:rPr>
-                <w:rFonts w:ascii="Calibri" w:hAnsi="Calibri" w:cs="Calibri"/>
-                <w:b/>
-                <w:sz w:val="18"/>
-                <w:szCs w:val="18"/>
-              </w:rPr>
-              <w:t>u</w:t>
-            </w:r>
-            <w:r>
-              <w:rPr>
-                <w:rFonts w:ascii="Calibri" w:hAnsi="Calibri" w:cs="Calibri"/>
-                <w:b/>
-                <w:sz w:val="18"/>
-                <w:szCs w:val="18"/>
-              </w:rPr>
-              <w:t>ction</w:t>
+              <w:t>auction</w:t>
             </w:r>
             <w:proofErr w:type="spellEnd"/>
             <w:r>
@@ -4422,60 +3053,6 @@
                 <w:sz w:val="18"/>
                 <w:szCs w:val="18"/>
               </w:rPr>
-              <w:t xml:space="preserve"> </w:t>
-            </w:r>
-            <w:proofErr w:type="spellStart"/>
-            <w:r>
-              <w:rPr>
-                <w:rFonts w:ascii="Calibri" w:hAnsi="Calibri" w:cs="Calibri"/>
-                <w:sz w:val="18"/>
-                <w:szCs w:val="18"/>
-              </w:rPr>
-              <w:t>that</w:t>
-            </w:r>
-            <w:proofErr w:type="spellEnd"/>
-            <w:r>
-              <w:rPr>
-                <w:rFonts w:ascii="Calibri" w:hAnsi="Calibri" w:cs="Calibri"/>
-                <w:sz w:val="18"/>
-                <w:szCs w:val="18"/>
-              </w:rPr>
-              <w:t xml:space="preserve"> is in </w:t>
-            </w:r>
-            <w:proofErr w:type="spellStart"/>
-            <w:r>
-              <w:rPr>
-                <w:rFonts w:ascii="Calibri" w:hAnsi="Calibri" w:cs="Calibri"/>
-                <w:sz w:val="18"/>
-                <w:szCs w:val="18"/>
-              </w:rPr>
-              <w:t>the</w:t>
-            </w:r>
-            <w:proofErr w:type="spellEnd"/>
-            <w:r>
-              <w:rPr>
-                <w:rFonts w:ascii="Calibri" w:hAnsi="Calibri" w:cs="Calibri"/>
-                <w:sz w:val="18"/>
-                <w:szCs w:val="18"/>
-              </w:rPr>
-              <w:t xml:space="preserve"> </w:t>
-            </w:r>
-            <w:proofErr w:type="spellStart"/>
-            <w:r>
-              <w:rPr>
-                <w:rFonts w:ascii="Calibri" w:hAnsi="Calibri" w:cs="Calibri"/>
-                <w:sz w:val="18"/>
-                <w:szCs w:val="18"/>
-              </w:rPr>
-              <w:t>combobox</w:t>
-            </w:r>
-            <w:proofErr w:type="spellEnd"/>
-            <w:r>
-              <w:rPr>
-                <w:rFonts w:ascii="Calibri" w:hAnsi="Calibri" w:cs="Calibri"/>
-                <w:sz w:val="18"/>
-                <w:szCs w:val="18"/>
-              </w:rPr>
               <w:t>.</w:t>
             </w:r>
           </w:p>
@@ -4499,78 +3076,6 @@
                 <w:szCs w:val="18"/>
               </w:rPr>
               <w:t xml:space="preserve">Ali </w:t>
-            </w:r>
-            <w:proofErr w:type="spellStart"/>
-            <w:r>
-              <w:rPr>
-                <w:rFonts w:ascii="Calibri" w:hAnsi="Calibri" w:cs="Calibri"/>
-                <w:sz w:val="18"/>
-                <w:szCs w:val="18"/>
-              </w:rPr>
-              <w:t>adds</w:t>
-            </w:r>
-            <w:proofErr w:type="spellEnd"/>
-            <w:r>
-              <w:rPr>
-                <w:rFonts w:ascii="Calibri" w:hAnsi="Calibri" w:cs="Calibri"/>
-                <w:sz w:val="18"/>
-                <w:szCs w:val="18"/>
-              </w:rPr>
-              <w:t xml:space="preserve"> a </w:t>
-            </w:r>
-            <w:proofErr w:type="spellStart"/>
-            <w:r>
-              <w:rPr>
-                <w:rFonts w:ascii="Calibri" w:hAnsi="Calibri" w:cs="Calibri"/>
-                <w:sz w:val="18"/>
-                <w:szCs w:val="18"/>
-              </w:rPr>
-              <w:t>photo</w:t>
-            </w:r>
-            <w:proofErr w:type="spellEnd"/>
-            <w:r>
-              <w:rPr>
-                <w:rFonts w:ascii="Calibri" w:hAnsi="Calibri" w:cs="Calibri"/>
-                <w:sz w:val="18"/>
-                <w:szCs w:val="18"/>
-              </w:rPr>
-              <w:t xml:space="preserve"> of </w:t>
-            </w:r>
-            <w:proofErr w:type="spellStart"/>
-            <w:r>
-              <w:rPr>
-                <w:rFonts w:ascii="Calibri" w:hAnsi="Calibri" w:cs="Calibri"/>
-                <w:sz w:val="18"/>
-                <w:szCs w:val="18"/>
-              </w:rPr>
-              <w:t>the</w:t>
-            </w:r>
-            <w:proofErr w:type="spellEnd"/>
-            <w:r>
-              <w:rPr>
-                <w:rFonts w:ascii="Calibri" w:hAnsi="Calibri" w:cs="Calibri"/>
-                <w:sz w:val="18"/>
-                <w:szCs w:val="18"/>
-              </w:rPr>
-              <w:t xml:space="preserve"> </w:t>
-            </w:r>
-            <w:proofErr w:type="spellStart"/>
-            <w:r>
-              <w:rPr>
-                <w:rFonts w:ascii="Calibri" w:hAnsi="Calibri" w:cs="Calibri"/>
-                <w:sz w:val="18"/>
-                <w:szCs w:val="18"/>
-              </w:rPr>
-              <w:t>item</w:t>
-            </w:r>
-            <w:proofErr w:type="spellEnd"/>
-            <w:r>
-              <w:rPr>
-                <w:rFonts w:ascii="Calibri" w:hAnsi="Calibri" w:cs="Calibri"/>
-                <w:sz w:val="18"/>
-                <w:szCs w:val="18"/>
-              </w:rPr>
-              <w:t xml:space="preserve">, </w:t>
             </w:r>
             <w:proofErr w:type="spellStart"/>
             <w:r>
@@ -4851,7 +3356,6 @@
                 <w:sz w:val="18"/>
                 <w:szCs w:val="18"/>
               </w:rPr>
-              <w:lastRenderedPageBreak/>
               <w:t>Scenario</w:t>
             </w:r>
             <w:proofErr w:type="spellEnd"/>
@@ -4928,25 +3432,7 @@
                 <w:sz w:val="18"/>
                 <w:szCs w:val="18"/>
               </w:rPr>
-              <w:t>a</w:t>
-            </w:r>
-            <w:r>
-              <w:rPr>
-                <w:rFonts w:ascii="Calibri" w:hAnsi="Calibri" w:cs="Calibri"/>
-                <w:b/>
-                <w:sz w:val="18"/>
-                <w:szCs w:val="18"/>
-              </w:rPr>
-              <w:t>u</w:t>
-            </w:r>
-            <w:r>
-              <w:rPr>
-                <w:rFonts w:ascii="Calibri" w:hAnsi="Calibri" w:cs="Calibri"/>
-                <w:b/>
-                <w:sz w:val="18"/>
-                <w:szCs w:val="18"/>
-              </w:rPr>
-              <w:t>ction</w:t>
+              <w:t>auction</w:t>
             </w:r>
             <w:proofErr w:type="spellEnd"/>
             <w:r>
@@ -5429,141 +3915,7 @@
                 <w:sz w:val="18"/>
                 <w:szCs w:val="18"/>
               </w:rPr>
-              <w:t>Ali</w:t>
-            </w:r>
-            <w:r>
-              <w:rPr>
-                <w:rFonts w:ascii="Calibri" w:hAnsi="Calibri" w:cs="Calibri"/>
-                <w:sz w:val="18"/>
-                <w:szCs w:val="18"/>
-              </w:rPr>
-              <w:t xml:space="preserve"> </w:t>
-            </w:r>
-            <w:proofErr w:type="spellStart"/>
-            <w:r>
-              <w:rPr>
-                <w:rFonts w:ascii="Calibri" w:hAnsi="Calibri" w:cs="Calibri"/>
-                <w:sz w:val="18"/>
-                <w:szCs w:val="18"/>
-              </w:rPr>
-              <w:t>clicks</w:t>
-            </w:r>
-            <w:proofErr w:type="spellEnd"/>
-            <w:r>
-              <w:rPr>
-                <w:rFonts w:ascii="Calibri" w:hAnsi="Calibri" w:cs="Calibri"/>
-                <w:sz w:val="18"/>
-                <w:szCs w:val="18"/>
-              </w:rPr>
-              <w:t xml:space="preserve"> on </w:t>
-            </w:r>
-            <w:proofErr w:type="spellStart"/>
-            <w:r>
-              <w:rPr>
-                <w:rFonts w:ascii="Calibri" w:hAnsi="Calibri" w:cs="Calibri"/>
-                <w:sz w:val="18"/>
-                <w:szCs w:val="18"/>
-              </w:rPr>
-              <w:t>one</w:t>
-            </w:r>
-            <w:proofErr w:type="spellEnd"/>
-            <w:r>
-              <w:rPr>
-                <w:rFonts w:ascii="Calibri" w:hAnsi="Calibri" w:cs="Calibri"/>
-                <w:sz w:val="18"/>
-                <w:szCs w:val="18"/>
-              </w:rPr>
-              <w:t xml:space="preserve"> of </w:t>
-            </w:r>
-            <w:proofErr w:type="spellStart"/>
-            <w:r>
-              <w:rPr>
-                <w:rFonts w:ascii="Calibri" w:hAnsi="Calibri" w:cs="Calibri"/>
-                <w:sz w:val="18"/>
-                <w:szCs w:val="18"/>
-              </w:rPr>
-              <w:t>the</w:t>
-            </w:r>
-            <w:proofErr w:type="spellEnd"/>
-            <w:r>
-              <w:rPr>
-                <w:rFonts w:ascii="Calibri" w:hAnsi="Calibri" w:cs="Calibri"/>
-                <w:sz w:val="18"/>
-                <w:szCs w:val="18"/>
-              </w:rPr>
-              <w:t xml:space="preserve"> </w:t>
-            </w:r>
-            <w:proofErr w:type="spellStart"/>
-            <w:r>
-              <w:rPr>
-                <w:rFonts w:ascii="Calibri" w:hAnsi="Calibri" w:cs="Calibri"/>
-                <w:sz w:val="18"/>
-                <w:szCs w:val="18"/>
-              </w:rPr>
-              <w:t>categories</w:t>
-            </w:r>
-            <w:proofErr w:type="spellEnd"/>
-            <w:r>
-              <w:rPr>
-                <w:rFonts w:ascii="Calibri" w:hAnsi="Calibri" w:cs="Calibri"/>
-                <w:sz w:val="18"/>
-                <w:szCs w:val="18"/>
-              </w:rPr>
-              <w:t xml:space="preserve"> on </w:t>
-            </w:r>
-            <w:proofErr w:type="spellStart"/>
-            <w:r>
-              <w:rPr>
-                <w:rFonts w:ascii="Calibri" w:hAnsi="Calibri" w:cs="Calibri"/>
-                <w:sz w:val="18"/>
-                <w:szCs w:val="18"/>
-              </w:rPr>
-              <w:t>the</w:t>
-            </w:r>
-            <w:proofErr w:type="spellEnd"/>
-            <w:r>
-              <w:rPr>
-                <w:rFonts w:ascii="Calibri" w:hAnsi="Calibri" w:cs="Calibri"/>
-                <w:sz w:val="18"/>
-                <w:szCs w:val="18"/>
-              </w:rPr>
-              <w:t xml:space="preserve"> </w:t>
-            </w:r>
-            <w:proofErr w:type="spellStart"/>
-            <w:r>
-              <w:rPr>
-                <w:rFonts w:ascii="Calibri" w:hAnsi="Calibri" w:cs="Calibri"/>
-                <w:sz w:val="18"/>
-                <w:szCs w:val="18"/>
-              </w:rPr>
-              <w:t>home</w:t>
-            </w:r>
-            <w:proofErr w:type="spellEnd"/>
-            <w:r>
-              <w:rPr>
-                <w:rFonts w:ascii="Calibri" w:hAnsi="Calibri" w:cs="Calibri"/>
-                <w:sz w:val="18"/>
-                <w:szCs w:val="18"/>
-              </w:rPr>
-              <w:t xml:space="preserve"> </w:t>
-            </w:r>
-            <w:proofErr w:type="spellStart"/>
-            <w:r>
-              <w:rPr>
-                <w:rFonts w:ascii="Calibri" w:hAnsi="Calibri" w:cs="Calibri"/>
-                <w:sz w:val="18"/>
-                <w:szCs w:val="18"/>
-              </w:rPr>
-              <w:t>or</w:t>
-            </w:r>
-            <w:proofErr w:type="spellEnd"/>
-            <w:r>
-              <w:rPr>
-                <w:rFonts w:ascii="Calibri" w:hAnsi="Calibri" w:cs="Calibri"/>
-                <w:sz w:val="18"/>
-                <w:szCs w:val="18"/>
-              </w:rPr>
-              <w:t xml:space="preserve"> </w:t>
+              <w:t xml:space="preserve">Ali </w:t>
             </w:r>
             <w:proofErr w:type="spellStart"/>
             <w:r>
@@ -5766,6 +4118,17 @@
           <w:szCs w:val="18"/>
         </w:rPr>
       </w:pPr>
+    </w:p>
+    <w:p>
+      <w:pPr>
+        <w:rPr>
+          <w:rFonts w:ascii="Calibri" w:hAnsi="Calibri" w:cs="Calibri"/>
+          <w:sz w:val="18"/>
+          <w:szCs w:val="18"/>
+        </w:rPr>
+      </w:pPr>
+      <w:bookmarkStart w:id="0" w:name="_GoBack"/>
+      <w:bookmarkEnd w:id="0"/>
     </w:p>
     <w:tbl>
       <w:tblPr>
@@ -5808,6 +4171,7 @@
                 <w:sz w:val="18"/>
                 <w:szCs w:val="18"/>
               </w:rPr>
+              <w:lastRenderedPageBreak/>
               <w:t>Scenario</w:t>
             </w:r>
             <w:proofErr w:type="spellEnd"/>
@@ -5844,8 +4208,9 @@
                 <w:sz w:val="18"/>
                 <w:szCs w:val="18"/>
               </w:rPr>
-              <w:t>View</w:t>
-            </w:r>
+              <w:t>Viewing</w:t>
+            </w:r>
+            <w:proofErr w:type="spellEnd"/>
             <w:r>
               <w:rPr>
                 <w:rFonts w:ascii="Calibri" w:hAnsi="Calibri" w:cs="Calibri"/>
@@ -5853,9 +4218,9 @@
                 <w:sz w:val="18"/>
                 <w:szCs w:val="18"/>
               </w:rPr>
-              <w:t>ing</w:t>
-            </w:r>
-            <w:proofErr w:type="spellEnd"/>
+              <w:t xml:space="preserve"> an </w:t>
+            </w:r>
+            <w:proofErr w:type="spellStart"/>
             <w:r>
               <w:rPr>
                 <w:rFonts w:ascii="Calibri" w:hAnsi="Calibri" w:cs="Calibri"/>
@@ -5863,9 +4228,9 @@
                 <w:sz w:val="18"/>
                 <w:szCs w:val="18"/>
               </w:rPr>
-              <w:t xml:space="preserve"> an </w:t>
-            </w:r>
-            <w:proofErr w:type="spellStart"/>
+              <w:t>item</w:t>
+            </w:r>
+            <w:proofErr w:type="spellEnd"/>
             <w:r>
               <w:rPr>
                 <w:rFonts w:ascii="Calibri" w:hAnsi="Calibri" w:cs="Calibri"/>
@@ -5873,9 +4238,9 @@
                 <w:sz w:val="18"/>
                 <w:szCs w:val="18"/>
               </w:rPr>
-              <w:t>item</w:t>
-            </w:r>
-            <w:proofErr w:type="spellEnd"/>
+              <w:t xml:space="preserve"> on </w:t>
+            </w:r>
+            <w:proofErr w:type="spellStart"/>
             <w:r>
               <w:rPr>
                 <w:rFonts w:ascii="Calibri" w:hAnsi="Calibri" w:cs="Calibri"/>
@@ -5883,35 +4248,7 @@
                 <w:sz w:val="18"/>
                 <w:szCs w:val="18"/>
               </w:rPr>
-              <w:t xml:space="preserve"> on </w:t>
-            </w:r>
-            <w:proofErr w:type="spellStart"/>
-            <w:r>
-              <w:rPr>
-                <w:rFonts w:ascii="Calibri" w:hAnsi="Calibri" w:cs="Calibri"/>
-                <w:b/>
-                <w:sz w:val="18"/>
-                <w:szCs w:val="18"/>
-              </w:rPr>
-              <w:t>a</w:t>
-            </w:r>
-            <w:r>
-              <w:rPr>
-                <w:rFonts w:ascii="Calibri" w:hAnsi="Calibri" w:cs="Calibri"/>
-                <w:b/>
-                <w:sz w:val="18"/>
-                <w:szCs w:val="18"/>
-              </w:rPr>
-              <w:t>u</w:t>
-            </w:r>
-            <w:r>
-              <w:rPr>
-                <w:rFonts w:ascii="Calibri" w:hAnsi="Calibri" w:cs="Calibri"/>
-                <w:b/>
-                <w:sz w:val="18"/>
-                <w:szCs w:val="18"/>
-              </w:rPr>
-              <w:t>ction</w:t>
+              <w:t>auction</w:t>
             </w:r>
             <w:proofErr w:type="spellEnd"/>
             <w:r>
@@ -6390,9 +4727,1793 @@
           <w:szCs w:val="18"/>
         </w:rPr>
       </w:pPr>
-      <w:bookmarkStart w:id="0" w:name="_GoBack"/>
-      <w:bookmarkEnd w:id="0"/>
     </w:p>
+    <w:p>
+      <w:pPr>
+        <w:rPr>
+          <w:rFonts w:ascii="Calibri" w:hAnsi="Calibri" w:cs="Calibri"/>
+          <w:sz w:val="18"/>
+          <w:szCs w:val="18"/>
+        </w:rPr>
+      </w:pPr>
+    </w:p>
+    <w:tbl>
+      <w:tblPr>
+        <w:tblStyle w:val="TabloKlavuzu"/>
+        <w:tblW w:w="0" w:type="auto"/>
+        <w:tblBorders>
+          <w:top w:val="single" w:sz="18" w:space="0" w:color="auto"/>
+          <w:left w:val="none" w:sz="0" w:space="0" w:color="auto"/>
+          <w:bottom w:val="single" w:sz="18" w:space="0" w:color="auto"/>
+          <w:right w:val="none" w:sz="0" w:space="0" w:color="auto"/>
+          <w:insideH w:val="single" w:sz="4" w:space="0" w:color="7F7F7F" w:themeColor="text1" w:themeTint="80"/>
+          <w:insideV w:val="none" w:sz="0" w:space="0" w:color="auto"/>
+        </w:tblBorders>
+        <w:tblLook w:val="04A0" w:firstRow="1" w:lastRow="0" w:firstColumn="1" w:lastColumn="0" w:noHBand="0" w:noVBand="1"/>
+      </w:tblPr>
+      <w:tblGrid>
+        <w:gridCol w:w="1615"/>
+        <w:gridCol w:w="6879"/>
+      </w:tblGrid>
+      <w:tr>
+        <w:tc>
+          <w:tcPr>
+            <w:tcW w:w="1615" w:type="dxa"/>
+            <w:shd w:val="clear" w:color="auto" w:fill="auto"/>
+          </w:tcPr>
+          <w:p>
+            <w:pPr>
+              <w:rPr>
+                <w:rFonts w:asciiTheme="majorHAnsi" w:hAnsiTheme="majorHAnsi" w:cstheme="majorHAnsi"/>
+                <w:i/>
+                <w:sz w:val="18"/>
+                <w:szCs w:val="18"/>
+              </w:rPr>
+            </w:pPr>
+            <w:proofErr w:type="spellStart"/>
+            <w:r>
+              <w:rPr>
+                <w:rFonts w:asciiTheme="majorHAnsi" w:hAnsiTheme="majorHAnsi" w:cstheme="majorHAnsi"/>
+                <w:i/>
+                <w:sz w:val="18"/>
+                <w:szCs w:val="18"/>
+              </w:rPr>
+              <w:t>Scenario</w:t>
+            </w:r>
+            <w:proofErr w:type="spellEnd"/>
+            <w:r>
+              <w:rPr>
+                <w:rFonts w:asciiTheme="majorHAnsi" w:hAnsiTheme="majorHAnsi" w:cstheme="majorHAnsi"/>
+                <w:i/>
+                <w:sz w:val="18"/>
+                <w:szCs w:val="18"/>
+              </w:rPr>
+              <w:t xml:space="preserve"> name</w:t>
+            </w:r>
+          </w:p>
+        </w:tc>
+        <w:tc>
+          <w:tcPr>
+            <w:tcW w:w="6879" w:type="dxa"/>
+            <w:shd w:val="clear" w:color="auto" w:fill="auto"/>
+          </w:tcPr>
+          <w:p>
+            <w:pPr>
+              <w:rPr>
+                <w:rFonts w:ascii="Calibri" w:hAnsi="Calibri" w:cs="Calibri"/>
+                <w:b/>
+                <w:sz w:val="18"/>
+                <w:szCs w:val="18"/>
+              </w:rPr>
+            </w:pPr>
+            <w:proofErr w:type="spellStart"/>
+            <w:r>
+              <w:rPr>
+                <w:rFonts w:ascii="Calibri" w:hAnsi="Calibri" w:cs="Calibri"/>
+                <w:b/>
+                <w:sz w:val="18"/>
+                <w:szCs w:val="18"/>
+              </w:rPr>
+              <w:t>Sending</w:t>
+            </w:r>
+            <w:proofErr w:type="spellEnd"/>
+            <w:r>
+              <w:rPr>
+                <w:rFonts w:ascii="Calibri" w:hAnsi="Calibri" w:cs="Calibri"/>
+                <w:b/>
+                <w:sz w:val="18"/>
+                <w:szCs w:val="18"/>
+              </w:rPr>
+              <w:t xml:space="preserve"> a </w:t>
+            </w:r>
+            <w:proofErr w:type="spellStart"/>
+            <w:r>
+              <w:rPr>
+                <w:rFonts w:ascii="Calibri" w:hAnsi="Calibri" w:cs="Calibri"/>
+                <w:b/>
+                <w:sz w:val="18"/>
+                <w:szCs w:val="18"/>
+              </w:rPr>
+              <w:t>message</w:t>
+            </w:r>
+            <w:proofErr w:type="spellEnd"/>
+          </w:p>
+        </w:tc>
+      </w:tr>
+      <w:tr>
+        <w:tc>
+          <w:tcPr>
+            <w:tcW w:w="1615" w:type="dxa"/>
+            <w:shd w:val="clear" w:color="auto" w:fill="auto"/>
+          </w:tcPr>
+          <w:p>
+            <w:pPr>
+              <w:rPr>
+                <w:rFonts w:asciiTheme="majorHAnsi" w:hAnsiTheme="majorHAnsi" w:cstheme="majorHAnsi"/>
+                <w:i/>
+                <w:sz w:val="18"/>
+                <w:szCs w:val="18"/>
+              </w:rPr>
+            </w:pPr>
+            <w:proofErr w:type="spellStart"/>
+            <w:r>
+              <w:rPr>
+                <w:rFonts w:asciiTheme="majorHAnsi" w:hAnsiTheme="majorHAnsi" w:cstheme="majorHAnsi"/>
+                <w:i/>
+                <w:sz w:val="18"/>
+                <w:szCs w:val="18"/>
+              </w:rPr>
+              <w:t>Participating</w:t>
+            </w:r>
+            <w:proofErr w:type="spellEnd"/>
+            <w:r>
+              <w:rPr>
+                <w:rFonts w:asciiTheme="majorHAnsi" w:hAnsiTheme="majorHAnsi" w:cstheme="majorHAnsi"/>
+                <w:i/>
+                <w:sz w:val="18"/>
+                <w:szCs w:val="18"/>
+              </w:rPr>
+              <w:t xml:space="preserve"> </w:t>
+            </w:r>
+            <w:proofErr w:type="spellStart"/>
+            <w:r>
+              <w:rPr>
+                <w:rFonts w:asciiTheme="majorHAnsi" w:hAnsiTheme="majorHAnsi" w:cstheme="majorHAnsi"/>
+                <w:i/>
+                <w:sz w:val="18"/>
+                <w:szCs w:val="18"/>
+              </w:rPr>
+              <w:t>actors</w:t>
+            </w:r>
+            <w:proofErr w:type="spellEnd"/>
+          </w:p>
+        </w:tc>
+        <w:tc>
+          <w:tcPr>
+            <w:tcW w:w="6879" w:type="dxa"/>
+            <w:shd w:val="clear" w:color="auto" w:fill="auto"/>
+          </w:tcPr>
+          <w:p>
+            <w:pPr>
+              <w:rPr>
+                <w:rFonts w:ascii="Calibri" w:hAnsi="Calibri" w:cs="Calibri"/>
+                <w:sz w:val="18"/>
+                <w:szCs w:val="18"/>
+              </w:rPr>
+            </w:pPr>
+            <w:r>
+              <w:rPr>
+                <w:rFonts w:ascii="Calibri" w:hAnsi="Calibri" w:cs="Calibri"/>
+                <w:sz w:val="18"/>
+                <w:szCs w:val="18"/>
+              </w:rPr>
+              <w:t>Ali as User</w:t>
+            </w:r>
+          </w:p>
+        </w:tc>
+      </w:tr>
+      <w:tr>
+        <w:trPr>
+          <w:trHeight w:val="688"/>
+        </w:trPr>
+        <w:tc>
+          <w:tcPr>
+            <w:tcW w:w="1615" w:type="dxa"/>
+            <w:shd w:val="clear" w:color="auto" w:fill="auto"/>
+          </w:tcPr>
+          <w:p>
+            <w:pPr>
+              <w:rPr>
+                <w:rFonts w:asciiTheme="majorHAnsi" w:hAnsiTheme="majorHAnsi" w:cstheme="majorHAnsi"/>
+                <w:i/>
+                <w:sz w:val="18"/>
+                <w:szCs w:val="18"/>
+              </w:rPr>
+            </w:pPr>
+            <w:proofErr w:type="spellStart"/>
+            <w:r>
+              <w:rPr>
+                <w:rFonts w:asciiTheme="majorHAnsi" w:hAnsiTheme="majorHAnsi" w:cstheme="majorHAnsi"/>
+                <w:i/>
+                <w:sz w:val="18"/>
+                <w:szCs w:val="18"/>
+              </w:rPr>
+              <w:t>Flow</w:t>
+            </w:r>
+            <w:proofErr w:type="spellEnd"/>
+            <w:r>
+              <w:rPr>
+                <w:rFonts w:asciiTheme="majorHAnsi" w:hAnsiTheme="majorHAnsi" w:cstheme="majorHAnsi"/>
+                <w:i/>
+                <w:sz w:val="18"/>
+                <w:szCs w:val="18"/>
+              </w:rPr>
+              <w:t xml:space="preserve"> of </w:t>
+            </w:r>
+            <w:proofErr w:type="spellStart"/>
+            <w:r>
+              <w:rPr>
+                <w:rFonts w:asciiTheme="majorHAnsi" w:hAnsiTheme="majorHAnsi" w:cstheme="majorHAnsi"/>
+                <w:i/>
+                <w:sz w:val="18"/>
+                <w:szCs w:val="18"/>
+              </w:rPr>
+              <w:t>Events</w:t>
+            </w:r>
+            <w:proofErr w:type="spellEnd"/>
+          </w:p>
+        </w:tc>
+        <w:tc>
+          <w:tcPr>
+            <w:tcW w:w="6879" w:type="dxa"/>
+            <w:shd w:val="clear" w:color="auto" w:fill="auto"/>
+          </w:tcPr>
+          <w:p>
+            <w:pPr>
+              <w:pStyle w:val="ListeParagraf"/>
+              <w:numPr>
+                <w:ilvl w:val="0"/>
+                <w:numId w:val="16"/>
+              </w:numPr>
+              <w:rPr>
+                <w:rFonts w:ascii="Calibri" w:hAnsi="Calibri" w:cs="Calibri"/>
+                <w:sz w:val="18"/>
+                <w:szCs w:val="18"/>
+              </w:rPr>
+            </w:pPr>
+            <w:r>
+              <w:rPr>
+                <w:rFonts w:ascii="Calibri" w:hAnsi="Calibri" w:cs="Calibri"/>
+                <w:sz w:val="18"/>
+                <w:szCs w:val="18"/>
+              </w:rPr>
+              <w:t>Al</w:t>
+            </w:r>
+            <w:r>
+              <w:rPr>
+                <w:rFonts w:ascii="Calibri" w:hAnsi="Calibri" w:cs="Calibri"/>
+                <w:sz w:val="18"/>
+                <w:szCs w:val="18"/>
+              </w:rPr>
+              <w:t xml:space="preserve">i </w:t>
+            </w:r>
+            <w:proofErr w:type="gramStart"/>
+            <w:r>
+              <w:rPr>
+                <w:rFonts w:ascii="Calibri" w:hAnsi="Calibri" w:cs="Calibri"/>
+                <w:sz w:val="18"/>
+                <w:szCs w:val="18"/>
+              </w:rPr>
+              <w:t>has  a</w:t>
+            </w:r>
+            <w:proofErr w:type="gramEnd"/>
+            <w:r>
+              <w:rPr>
+                <w:rFonts w:ascii="Calibri" w:hAnsi="Calibri" w:cs="Calibri"/>
+                <w:sz w:val="18"/>
+                <w:szCs w:val="18"/>
+              </w:rPr>
+              <w:t xml:space="preserve"> </w:t>
+            </w:r>
+            <w:proofErr w:type="spellStart"/>
+            <w:r>
+              <w:rPr>
+                <w:rFonts w:ascii="Calibri" w:hAnsi="Calibri" w:cs="Calibri"/>
+                <w:sz w:val="18"/>
+                <w:szCs w:val="18"/>
+              </w:rPr>
+              <w:t>message</w:t>
+            </w:r>
+            <w:proofErr w:type="spellEnd"/>
+            <w:r>
+              <w:rPr>
+                <w:rFonts w:ascii="Calibri" w:hAnsi="Calibri" w:cs="Calibri"/>
+                <w:sz w:val="18"/>
+                <w:szCs w:val="18"/>
+              </w:rPr>
+              <w:t xml:space="preserve"> he </w:t>
+            </w:r>
+            <w:proofErr w:type="spellStart"/>
+            <w:r>
+              <w:rPr>
+                <w:rFonts w:ascii="Calibri" w:hAnsi="Calibri" w:cs="Calibri"/>
+                <w:sz w:val="18"/>
+                <w:szCs w:val="18"/>
+              </w:rPr>
+              <w:t>wants</w:t>
+            </w:r>
+            <w:proofErr w:type="spellEnd"/>
+            <w:r>
+              <w:rPr>
+                <w:rFonts w:ascii="Calibri" w:hAnsi="Calibri" w:cs="Calibri"/>
+                <w:sz w:val="18"/>
+                <w:szCs w:val="18"/>
+              </w:rPr>
+              <w:t xml:space="preserve"> </w:t>
+            </w:r>
+            <w:proofErr w:type="spellStart"/>
+            <w:r>
+              <w:rPr>
+                <w:rFonts w:ascii="Calibri" w:hAnsi="Calibri" w:cs="Calibri"/>
+                <w:sz w:val="18"/>
+                <w:szCs w:val="18"/>
+              </w:rPr>
+              <w:t>to</w:t>
+            </w:r>
+            <w:proofErr w:type="spellEnd"/>
+            <w:r>
+              <w:rPr>
+                <w:rFonts w:ascii="Calibri" w:hAnsi="Calibri" w:cs="Calibri"/>
+                <w:sz w:val="18"/>
+                <w:szCs w:val="18"/>
+              </w:rPr>
+              <w:t xml:space="preserve"> </w:t>
+            </w:r>
+            <w:proofErr w:type="spellStart"/>
+            <w:r>
+              <w:rPr>
+                <w:rFonts w:ascii="Calibri" w:hAnsi="Calibri" w:cs="Calibri"/>
+                <w:sz w:val="18"/>
+                <w:szCs w:val="18"/>
+              </w:rPr>
+              <w:t>send</w:t>
+            </w:r>
+            <w:proofErr w:type="spellEnd"/>
+            <w:r>
+              <w:rPr>
+                <w:rFonts w:ascii="Calibri" w:hAnsi="Calibri" w:cs="Calibri"/>
+                <w:sz w:val="18"/>
+                <w:szCs w:val="18"/>
+              </w:rPr>
+              <w:t xml:space="preserve"> </w:t>
+            </w:r>
+            <w:proofErr w:type="spellStart"/>
+            <w:r>
+              <w:rPr>
+                <w:rFonts w:ascii="Calibri" w:hAnsi="Calibri" w:cs="Calibri"/>
+                <w:sz w:val="18"/>
+                <w:szCs w:val="18"/>
+              </w:rPr>
+              <w:t>someone</w:t>
+            </w:r>
+            <w:proofErr w:type="spellEnd"/>
+            <w:r>
+              <w:rPr>
+                <w:rFonts w:ascii="Calibri" w:hAnsi="Calibri" w:cs="Calibri"/>
+                <w:sz w:val="18"/>
+                <w:szCs w:val="18"/>
+              </w:rPr>
+              <w:t xml:space="preserve"> </w:t>
+            </w:r>
+            <w:proofErr w:type="spellStart"/>
+            <w:r>
+              <w:rPr>
+                <w:rFonts w:ascii="Calibri" w:hAnsi="Calibri" w:cs="Calibri"/>
+                <w:sz w:val="18"/>
+                <w:szCs w:val="18"/>
+              </w:rPr>
+              <w:t>so</w:t>
+            </w:r>
+            <w:proofErr w:type="spellEnd"/>
+            <w:r>
+              <w:rPr>
+                <w:rFonts w:ascii="Calibri" w:hAnsi="Calibri" w:cs="Calibri"/>
+                <w:sz w:val="18"/>
+                <w:szCs w:val="18"/>
+              </w:rPr>
+              <w:t xml:space="preserve"> he </w:t>
+            </w:r>
+            <w:proofErr w:type="spellStart"/>
+            <w:r>
+              <w:rPr>
+                <w:rFonts w:ascii="Calibri" w:hAnsi="Calibri" w:cs="Calibri"/>
+                <w:sz w:val="18"/>
+                <w:szCs w:val="18"/>
+              </w:rPr>
+              <w:t>opens</w:t>
+            </w:r>
+            <w:proofErr w:type="spellEnd"/>
+            <w:r>
+              <w:rPr>
+                <w:rFonts w:ascii="Calibri" w:hAnsi="Calibri" w:cs="Calibri"/>
+                <w:sz w:val="18"/>
+                <w:szCs w:val="18"/>
+              </w:rPr>
+              <w:t xml:space="preserve"> </w:t>
+            </w:r>
+            <w:proofErr w:type="spellStart"/>
+            <w:r>
+              <w:rPr>
+                <w:rFonts w:ascii="Calibri" w:hAnsi="Calibri" w:cs="Calibri"/>
+                <w:sz w:val="18"/>
+                <w:szCs w:val="18"/>
+              </w:rPr>
+              <w:t>the</w:t>
+            </w:r>
+            <w:proofErr w:type="spellEnd"/>
+            <w:r>
+              <w:rPr>
+                <w:rFonts w:ascii="Calibri" w:hAnsi="Calibri" w:cs="Calibri"/>
+                <w:sz w:val="18"/>
+                <w:szCs w:val="18"/>
+              </w:rPr>
+              <w:t xml:space="preserve"> </w:t>
+            </w:r>
+            <w:proofErr w:type="spellStart"/>
+            <w:r>
+              <w:rPr>
+                <w:rFonts w:ascii="Calibri" w:hAnsi="Calibri" w:cs="Calibri"/>
+                <w:sz w:val="18"/>
+                <w:szCs w:val="18"/>
+              </w:rPr>
+              <w:t>app</w:t>
+            </w:r>
+            <w:proofErr w:type="spellEnd"/>
+            <w:r>
+              <w:rPr>
+                <w:rFonts w:ascii="Calibri" w:hAnsi="Calibri" w:cs="Calibri"/>
+                <w:sz w:val="18"/>
+                <w:szCs w:val="18"/>
+              </w:rPr>
+              <w:t xml:space="preserve"> on his </w:t>
+            </w:r>
+            <w:proofErr w:type="spellStart"/>
+            <w:r>
+              <w:rPr>
+                <w:rFonts w:ascii="Calibri" w:hAnsi="Calibri" w:cs="Calibri"/>
+                <w:sz w:val="18"/>
+                <w:szCs w:val="18"/>
+              </w:rPr>
+              <w:t>phone</w:t>
+            </w:r>
+            <w:proofErr w:type="spellEnd"/>
+            <w:r>
+              <w:rPr>
+                <w:rFonts w:ascii="Calibri" w:hAnsi="Calibri" w:cs="Calibri"/>
+                <w:sz w:val="18"/>
+                <w:szCs w:val="18"/>
+              </w:rPr>
+              <w:t>.</w:t>
+            </w:r>
+          </w:p>
+          <w:p>
+            <w:pPr>
+              <w:pStyle w:val="ListeParagraf"/>
+              <w:numPr>
+                <w:ilvl w:val="0"/>
+                <w:numId w:val="16"/>
+              </w:numPr>
+              <w:rPr>
+                <w:rFonts w:ascii="Calibri" w:hAnsi="Calibri" w:cs="Calibri"/>
+                <w:sz w:val="18"/>
+                <w:szCs w:val="18"/>
+              </w:rPr>
+            </w:pPr>
+            <w:r>
+              <w:rPr>
+                <w:rFonts w:ascii="Calibri" w:hAnsi="Calibri" w:cs="Calibri"/>
+                <w:sz w:val="18"/>
+                <w:szCs w:val="18"/>
+              </w:rPr>
+              <w:t xml:space="preserve">Ali </w:t>
+            </w:r>
+            <w:proofErr w:type="spellStart"/>
+            <w:r>
+              <w:rPr>
+                <w:rFonts w:ascii="Calibri" w:hAnsi="Calibri" w:cs="Calibri"/>
+                <w:sz w:val="18"/>
+                <w:szCs w:val="18"/>
+              </w:rPr>
+              <w:t>enters</w:t>
+            </w:r>
+            <w:proofErr w:type="spellEnd"/>
+            <w:r>
+              <w:rPr>
+                <w:rFonts w:ascii="Calibri" w:hAnsi="Calibri" w:cs="Calibri"/>
+                <w:sz w:val="18"/>
+                <w:szCs w:val="18"/>
+              </w:rPr>
+              <w:t xml:space="preserve"> his </w:t>
+            </w:r>
+            <w:proofErr w:type="spellStart"/>
+            <w:r>
+              <w:rPr>
+                <w:rFonts w:ascii="Calibri" w:hAnsi="Calibri" w:cs="Calibri"/>
+                <w:sz w:val="18"/>
+                <w:szCs w:val="18"/>
+              </w:rPr>
+              <w:t>username</w:t>
+            </w:r>
+            <w:proofErr w:type="spellEnd"/>
+            <w:r>
+              <w:rPr>
+                <w:rFonts w:ascii="Calibri" w:hAnsi="Calibri" w:cs="Calibri"/>
+                <w:sz w:val="18"/>
+                <w:szCs w:val="18"/>
+              </w:rPr>
+              <w:t xml:space="preserve"> </w:t>
+            </w:r>
+            <w:proofErr w:type="spellStart"/>
+            <w:r>
+              <w:rPr>
+                <w:rFonts w:ascii="Calibri" w:hAnsi="Calibri" w:cs="Calibri"/>
+                <w:sz w:val="18"/>
+                <w:szCs w:val="18"/>
+              </w:rPr>
+              <w:t>and</w:t>
+            </w:r>
+            <w:proofErr w:type="spellEnd"/>
+            <w:r>
+              <w:rPr>
+                <w:rFonts w:ascii="Calibri" w:hAnsi="Calibri" w:cs="Calibri"/>
+                <w:sz w:val="18"/>
+                <w:szCs w:val="18"/>
+              </w:rPr>
+              <w:t xml:space="preserve"> </w:t>
+            </w:r>
+            <w:proofErr w:type="spellStart"/>
+            <w:r>
+              <w:rPr>
+                <w:rFonts w:ascii="Calibri" w:hAnsi="Calibri" w:cs="Calibri"/>
+                <w:sz w:val="18"/>
+                <w:szCs w:val="18"/>
+              </w:rPr>
+              <w:t>password</w:t>
+            </w:r>
+            <w:proofErr w:type="spellEnd"/>
+            <w:r>
+              <w:rPr>
+                <w:rFonts w:ascii="Calibri" w:hAnsi="Calibri" w:cs="Calibri"/>
+                <w:sz w:val="18"/>
+                <w:szCs w:val="18"/>
+              </w:rPr>
+              <w:t xml:space="preserve"> </w:t>
+            </w:r>
+            <w:proofErr w:type="spellStart"/>
+            <w:r>
+              <w:rPr>
+                <w:rFonts w:ascii="Calibri" w:hAnsi="Calibri" w:cs="Calibri"/>
+                <w:sz w:val="18"/>
+                <w:szCs w:val="18"/>
+              </w:rPr>
+              <w:t>and</w:t>
+            </w:r>
+            <w:proofErr w:type="spellEnd"/>
+            <w:r>
+              <w:rPr>
+                <w:rFonts w:ascii="Calibri" w:hAnsi="Calibri" w:cs="Calibri"/>
+                <w:sz w:val="18"/>
+                <w:szCs w:val="18"/>
+              </w:rPr>
+              <w:t xml:space="preserve"> </w:t>
+            </w:r>
+            <w:proofErr w:type="spellStart"/>
+            <w:r>
+              <w:rPr>
+                <w:rFonts w:ascii="Calibri" w:hAnsi="Calibri" w:cs="Calibri"/>
+                <w:sz w:val="18"/>
+                <w:szCs w:val="18"/>
+              </w:rPr>
+              <w:t>logins</w:t>
+            </w:r>
+            <w:proofErr w:type="spellEnd"/>
+            <w:r>
+              <w:rPr>
+                <w:rFonts w:ascii="Calibri" w:hAnsi="Calibri" w:cs="Calibri"/>
+                <w:sz w:val="18"/>
+                <w:szCs w:val="18"/>
+              </w:rPr>
+              <w:t xml:space="preserve"> </w:t>
+            </w:r>
+            <w:proofErr w:type="spellStart"/>
+            <w:r>
+              <w:rPr>
+                <w:rFonts w:ascii="Calibri" w:hAnsi="Calibri" w:cs="Calibri"/>
+                <w:sz w:val="18"/>
+                <w:szCs w:val="18"/>
+              </w:rPr>
+              <w:t>to</w:t>
+            </w:r>
+            <w:proofErr w:type="spellEnd"/>
+            <w:r>
+              <w:rPr>
+                <w:rFonts w:ascii="Calibri" w:hAnsi="Calibri" w:cs="Calibri"/>
+                <w:sz w:val="18"/>
+                <w:szCs w:val="18"/>
+              </w:rPr>
+              <w:t xml:space="preserve"> </w:t>
+            </w:r>
+            <w:proofErr w:type="spellStart"/>
+            <w:r>
+              <w:rPr>
+                <w:rFonts w:ascii="Calibri" w:hAnsi="Calibri" w:cs="Calibri"/>
+                <w:sz w:val="18"/>
+                <w:szCs w:val="18"/>
+              </w:rPr>
+              <w:t>the</w:t>
+            </w:r>
+            <w:proofErr w:type="spellEnd"/>
+            <w:r>
+              <w:rPr>
+                <w:rFonts w:ascii="Calibri" w:hAnsi="Calibri" w:cs="Calibri"/>
+                <w:sz w:val="18"/>
+                <w:szCs w:val="18"/>
+              </w:rPr>
+              <w:t xml:space="preserve"> </w:t>
+            </w:r>
+            <w:proofErr w:type="spellStart"/>
+            <w:r>
+              <w:rPr>
+                <w:rFonts w:ascii="Calibri" w:hAnsi="Calibri" w:cs="Calibri"/>
+                <w:sz w:val="18"/>
+                <w:szCs w:val="18"/>
+              </w:rPr>
+              <w:t>system</w:t>
+            </w:r>
+            <w:proofErr w:type="spellEnd"/>
+            <w:r>
+              <w:rPr>
+                <w:rFonts w:ascii="Calibri" w:hAnsi="Calibri" w:cs="Calibri"/>
+                <w:sz w:val="18"/>
+                <w:szCs w:val="18"/>
+              </w:rPr>
+              <w:t>.</w:t>
+            </w:r>
+          </w:p>
+          <w:p>
+            <w:pPr>
+              <w:pStyle w:val="ListeParagraf"/>
+              <w:numPr>
+                <w:ilvl w:val="0"/>
+                <w:numId w:val="16"/>
+              </w:numPr>
+              <w:rPr>
+                <w:rFonts w:ascii="Calibri" w:hAnsi="Calibri" w:cs="Calibri"/>
+                <w:sz w:val="18"/>
+                <w:szCs w:val="18"/>
+              </w:rPr>
+            </w:pPr>
+            <w:r>
+              <w:rPr>
+                <w:rFonts w:ascii="Calibri" w:hAnsi="Calibri" w:cs="Calibri"/>
+                <w:sz w:val="18"/>
+                <w:szCs w:val="18"/>
+              </w:rPr>
+              <w:t xml:space="preserve">Ali </w:t>
+            </w:r>
+            <w:proofErr w:type="spellStart"/>
+            <w:r>
+              <w:rPr>
+                <w:rFonts w:ascii="Calibri" w:hAnsi="Calibri" w:cs="Calibri"/>
+                <w:sz w:val="18"/>
+                <w:szCs w:val="18"/>
+              </w:rPr>
+              <w:t>clicks</w:t>
+            </w:r>
+            <w:proofErr w:type="spellEnd"/>
+            <w:r>
+              <w:rPr>
+                <w:rFonts w:ascii="Calibri" w:hAnsi="Calibri" w:cs="Calibri"/>
+                <w:sz w:val="18"/>
+                <w:szCs w:val="18"/>
+              </w:rPr>
+              <w:t xml:space="preserve"> on </w:t>
+            </w:r>
+            <w:proofErr w:type="spellStart"/>
+            <w:r>
+              <w:rPr>
+                <w:rFonts w:ascii="Calibri" w:hAnsi="Calibri" w:cs="Calibri"/>
+                <w:sz w:val="18"/>
+                <w:szCs w:val="18"/>
+              </w:rPr>
+              <w:t>message</w:t>
+            </w:r>
+            <w:proofErr w:type="spellEnd"/>
+            <w:r>
+              <w:rPr>
+                <w:rFonts w:ascii="Calibri" w:hAnsi="Calibri" w:cs="Calibri"/>
+                <w:sz w:val="18"/>
+                <w:szCs w:val="18"/>
+              </w:rPr>
+              <w:t xml:space="preserve"> </w:t>
+            </w:r>
+            <w:proofErr w:type="spellStart"/>
+            <w:r>
+              <w:rPr>
+                <w:rFonts w:ascii="Calibri" w:hAnsi="Calibri" w:cs="Calibri"/>
+                <w:sz w:val="18"/>
+                <w:szCs w:val="18"/>
+              </w:rPr>
+              <w:t>box</w:t>
+            </w:r>
+            <w:proofErr w:type="spellEnd"/>
+            <w:r>
+              <w:rPr>
+                <w:rFonts w:ascii="Calibri" w:hAnsi="Calibri" w:cs="Calibri"/>
+                <w:sz w:val="18"/>
+                <w:szCs w:val="18"/>
+              </w:rPr>
+              <w:t xml:space="preserve"> </w:t>
+            </w:r>
+            <w:proofErr w:type="spellStart"/>
+            <w:r>
+              <w:rPr>
+                <w:rFonts w:ascii="Calibri" w:hAnsi="Calibri" w:cs="Calibri"/>
+                <w:sz w:val="18"/>
+                <w:szCs w:val="18"/>
+              </w:rPr>
+              <w:t>button</w:t>
+            </w:r>
+            <w:proofErr w:type="spellEnd"/>
+            <w:r>
+              <w:rPr>
+                <w:rFonts w:ascii="Calibri" w:hAnsi="Calibri" w:cs="Calibri"/>
+                <w:sz w:val="18"/>
+                <w:szCs w:val="18"/>
+              </w:rPr>
+              <w:t>.</w:t>
+            </w:r>
+          </w:p>
+          <w:p>
+            <w:pPr>
+              <w:pStyle w:val="ListeParagraf"/>
+              <w:numPr>
+                <w:ilvl w:val="0"/>
+                <w:numId w:val="16"/>
+              </w:numPr>
+              <w:rPr>
+                <w:rFonts w:ascii="Calibri" w:hAnsi="Calibri" w:cs="Calibri"/>
+                <w:sz w:val="18"/>
+                <w:szCs w:val="18"/>
+              </w:rPr>
+            </w:pPr>
+            <w:r>
+              <w:rPr>
+                <w:rFonts w:ascii="Calibri" w:hAnsi="Calibri" w:cs="Calibri"/>
+                <w:sz w:val="18"/>
+                <w:szCs w:val="18"/>
+              </w:rPr>
+              <w:t xml:space="preserve">Ali </w:t>
+            </w:r>
+            <w:proofErr w:type="spellStart"/>
+            <w:r>
+              <w:rPr>
+                <w:rFonts w:ascii="Calibri" w:hAnsi="Calibri" w:cs="Calibri"/>
+                <w:sz w:val="18"/>
+                <w:szCs w:val="18"/>
+              </w:rPr>
+              <w:t>writes</w:t>
+            </w:r>
+            <w:proofErr w:type="spellEnd"/>
+            <w:r>
+              <w:rPr>
+                <w:rFonts w:ascii="Calibri" w:hAnsi="Calibri" w:cs="Calibri"/>
+                <w:sz w:val="18"/>
+                <w:szCs w:val="18"/>
+              </w:rPr>
+              <w:t xml:space="preserve"> a </w:t>
+            </w:r>
+            <w:proofErr w:type="spellStart"/>
+            <w:r>
+              <w:rPr>
+                <w:rFonts w:ascii="Calibri" w:hAnsi="Calibri" w:cs="Calibri"/>
+                <w:sz w:val="18"/>
+                <w:szCs w:val="18"/>
+              </w:rPr>
+              <w:t>message</w:t>
+            </w:r>
+            <w:proofErr w:type="spellEnd"/>
+            <w:r>
+              <w:rPr>
+                <w:rFonts w:ascii="Calibri" w:hAnsi="Calibri" w:cs="Calibri"/>
+                <w:sz w:val="18"/>
+                <w:szCs w:val="18"/>
+              </w:rPr>
+              <w:t xml:space="preserve">, </w:t>
+            </w:r>
+            <w:proofErr w:type="spellStart"/>
+            <w:r>
+              <w:rPr>
+                <w:rFonts w:ascii="Calibri" w:hAnsi="Calibri" w:cs="Calibri"/>
+                <w:sz w:val="18"/>
+                <w:szCs w:val="18"/>
+              </w:rPr>
+              <w:t>subject</w:t>
+            </w:r>
+            <w:proofErr w:type="spellEnd"/>
+            <w:r>
+              <w:rPr>
+                <w:rFonts w:ascii="Calibri" w:hAnsi="Calibri" w:cs="Calibri"/>
+                <w:sz w:val="18"/>
+                <w:szCs w:val="18"/>
+              </w:rPr>
+              <w:t xml:space="preserve"> </w:t>
+            </w:r>
+            <w:proofErr w:type="spellStart"/>
+            <w:r>
+              <w:rPr>
+                <w:rFonts w:ascii="Calibri" w:hAnsi="Calibri" w:cs="Calibri"/>
+                <w:sz w:val="18"/>
+                <w:szCs w:val="18"/>
+              </w:rPr>
+              <w:t>and</w:t>
+            </w:r>
+            <w:proofErr w:type="spellEnd"/>
+            <w:r>
+              <w:rPr>
+                <w:rFonts w:ascii="Calibri" w:hAnsi="Calibri" w:cs="Calibri"/>
+                <w:sz w:val="18"/>
+                <w:szCs w:val="18"/>
+              </w:rPr>
+              <w:t xml:space="preserve"> </w:t>
+            </w:r>
+            <w:proofErr w:type="spellStart"/>
+            <w:r>
+              <w:rPr>
+                <w:rFonts w:ascii="Calibri" w:hAnsi="Calibri" w:cs="Calibri"/>
+                <w:sz w:val="18"/>
+                <w:szCs w:val="18"/>
+              </w:rPr>
+              <w:t>reciever’s</w:t>
+            </w:r>
+            <w:proofErr w:type="spellEnd"/>
+            <w:r>
+              <w:rPr>
+                <w:rFonts w:ascii="Calibri" w:hAnsi="Calibri" w:cs="Calibri"/>
+                <w:sz w:val="18"/>
+                <w:szCs w:val="18"/>
+              </w:rPr>
+              <w:t xml:space="preserve"> name </w:t>
+            </w:r>
+            <w:proofErr w:type="spellStart"/>
+            <w:r>
+              <w:rPr>
+                <w:rFonts w:ascii="Calibri" w:hAnsi="Calibri" w:cs="Calibri"/>
+                <w:sz w:val="18"/>
+                <w:szCs w:val="18"/>
+              </w:rPr>
+              <w:t>and</w:t>
+            </w:r>
+            <w:proofErr w:type="spellEnd"/>
+            <w:r>
+              <w:rPr>
+                <w:rFonts w:ascii="Calibri" w:hAnsi="Calibri" w:cs="Calibri"/>
+                <w:sz w:val="18"/>
+                <w:szCs w:val="18"/>
+              </w:rPr>
+              <w:t xml:space="preserve"> </w:t>
+            </w:r>
+            <w:proofErr w:type="spellStart"/>
+            <w:r>
+              <w:rPr>
+                <w:rFonts w:ascii="Calibri" w:hAnsi="Calibri" w:cs="Calibri"/>
+                <w:sz w:val="18"/>
+                <w:szCs w:val="18"/>
+              </w:rPr>
+              <w:t>clicks</w:t>
+            </w:r>
+            <w:proofErr w:type="spellEnd"/>
+            <w:r>
+              <w:rPr>
+                <w:rFonts w:ascii="Calibri" w:hAnsi="Calibri" w:cs="Calibri"/>
+                <w:sz w:val="18"/>
+                <w:szCs w:val="18"/>
+              </w:rPr>
+              <w:t xml:space="preserve"> on </w:t>
+            </w:r>
+            <w:proofErr w:type="spellStart"/>
+            <w:r>
+              <w:rPr>
+                <w:rFonts w:ascii="Calibri" w:hAnsi="Calibri" w:cs="Calibri"/>
+                <w:sz w:val="18"/>
+                <w:szCs w:val="18"/>
+              </w:rPr>
+              <w:t>send</w:t>
+            </w:r>
+            <w:proofErr w:type="spellEnd"/>
+            <w:r>
+              <w:rPr>
+                <w:rFonts w:ascii="Calibri" w:hAnsi="Calibri" w:cs="Calibri"/>
+                <w:sz w:val="18"/>
+                <w:szCs w:val="18"/>
+              </w:rPr>
+              <w:t>.</w:t>
+            </w:r>
+          </w:p>
+        </w:tc>
+      </w:tr>
+    </w:tbl>
+    <w:p>
+      <w:pPr>
+        <w:rPr>
+          <w:rFonts w:ascii="Calibri" w:hAnsi="Calibri" w:cs="Calibri"/>
+          <w:sz w:val="18"/>
+          <w:szCs w:val="18"/>
+        </w:rPr>
+      </w:pPr>
+    </w:p>
+    <w:p>
+      <w:pPr>
+        <w:rPr>
+          <w:rFonts w:ascii="Calibri" w:hAnsi="Calibri" w:cs="Calibri"/>
+          <w:sz w:val="18"/>
+          <w:szCs w:val="18"/>
+        </w:rPr>
+      </w:pPr>
+    </w:p>
+    <w:tbl>
+      <w:tblPr>
+        <w:tblStyle w:val="TabloKlavuzu"/>
+        <w:tblW w:w="0" w:type="auto"/>
+        <w:tblBorders>
+          <w:top w:val="single" w:sz="18" w:space="0" w:color="auto"/>
+          <w:left w:val="none" w:sz="0" w:space="0" w:color="auto"/>
+          <w:bottom w:val="single" w:sz="18" w:space="0" w:color="auto"/>
+          <w:right w:val="none" w:sz="0" w:space="0" w:color="auto"/>
+          <w:insideH w:val="single" w:sz="4" w:space="0" w:color="7F7F7F" w:themeColor="text1" w:themeTint="80"/>
+          <w:insideV w:val="none" w:sz="0" w:space="0" w:color="auto"/>
+        </w:tblBorders>
+        <w:tblLook w:val="04A0" w:firstRow="1" w:lastRow="0" w:firstColumn="1" w:lastColumn="0" w:noHBand="0" w:noVBand="1"/>
+      </w:tblPr>
+      <w:tblGrid>
+        <w:gridCol w:w="1615"/>
+        <w:gridCol w:w="6879"/>
+      </w:tblGrid>
+      <w:tr>
+        <w:tc>
+          <w:tcPr>
+            <w:tcW w:w="1615" w:type="dxa"/>
+            <w:shd w:val="clear" w:color="auto" w:fill="auto"/>
+          </w:tcPr>
+          <w:p>
+            <w:pPr>
+              <w:rPr>
+                <w:rFonts w:asciiTheme="majorHAnsi" w:hAnsiTheme="majorHAnsi" w:cstheme="majorHAnsi"/>
+                <w:i/>
+                <w:sz w:val="18"/>
+                <w:szCs w:val="18"/>
+              </w:rPr>
+            </w:pPr>
+            <w:proofErr w:type="spellStart"/>
+            <w:r>
+              <w:rPr>
+                <w:rFonts w:asciiTheme="majorHAnsi" w:hAnsiTheme="majorHAnsi" w:cstheme="majorHAnsi"/>
+                <w:i/>
+                <w:sz w:val="18"/>
+                <w:szCs w:val="18"/>
+              </w:rPr>
+              <w:t>Scenario</w:t>
+            </w:r>
+            <w:proofErr w:type="spellEnd"/>
+            <w:r>
+              <w:rPr>
+                <w:rFonts w:asciiTheme="majorHAnsi" w:hAnsiTheme="majorHAnsi" w:cstheme="majorHAnsi"/>
+                <w:i/>
+                <w:sz w:val="18"/>
+                <w:szCs w:val="18"/>
+              </w:rPr>
+              <w:t xml:space="preserve"> name</w:t>
+            </w:r>
+          </w:p>
+        </w:tc>
+        <w:tc>
+          <w:tcPr>
+            <w:tcW w:w="6879" w:type="dxa"/>
+            <w:shd w:val="clear" w:color="auto" w:fill="auto"/>
+          </w:tcPr>
+          <w:p>
+            <w:pPr>
+              <w:rPr>
+                <w:rFonts w:ascii="Calibri" w:hAnsi="Calibri" w:cs="Calibri"/>
+                <w:b/>
+                <w:sz w:val="18"/>
+                <w:szCs w:val="18"/>
+              </w:rPr>
+            </w:pPr>
+            <w:proofErr w:type="spellStart"/>
+            <w:r>
+              <w:rPr>
+                <w:rFonts w:ascii="Calibri" w:hAnsi="Calibri" w:cs="Calibri"/>
+                <w:b/>
+                <w:sz w:val="18"/>
+                <w:szCs w:val="18"/>
+              </w:rPr>
+              <w:t>Checking</w:t>
+            </w:r>
+            <w:proofErr w:type="spellEnd"/>
+            <w:r>
+              <w:rPr>
+                <w:rFonts w:ascii="Calibri" w:hAnsi="Calibri" w:cs="Calibri"/>
+                <w:b/>
+                <w:sz w:val="18"/>
+                <w:szCs w:val="18"/>
+              </w:rPr>
+              <w:t xml:space="preserve"> </w:t>
+            </w:r>
+            <w:proofErr w:type="spellStart"/>
+            <w:r>
+              <w:rPr>
+                <w:rFonts w:ascii="Calibri" w:hAnsi="Calibri" w:cs="Calibri"/>
+                <w:b/>
+                <w:sz w:val="18"/>
+                <w:szCs w:val="18"/>
+              </w:rPr>
+              <w:t>Messages</w:t>
+            </w:r>
+            <w:proofErr w:type="spellEnd"/>
+          </w:p>
+        </w:tc>
+      </w:tr>
+      <w:tr>
+        <w:tc>
+          <w:tcPr>
+            <w:tcW w:w="1615" w:type="dxa"/>
+            <w:shd w:val="clear" w:color="auto" w:fill="auto"/>
+          </w:tcPr>
+          <w:p>
+            <w:pPr>
+              <w:rPr>
+                <w:rFonts w:asciiTheme="majorHAnsi" w:hAnsiTheme="majorHAnsi" w:cstheme="majorHAnsi"/>
+                <w:i/>
+                <w:sz w:val="18"/>
+                <w:szCs w:val="18"/>
+              </w:rPr>
+            </w:pPr>
+            <w:proofErr w:type="spellStart"/>
+            <w:r>
+              <w:rPr>
+                <w:rFonts w:asciiTheme="majorHAnsi" w:hAnsiTheme="majorHAnsi" w:cstheme="majorHAnsi"/>
+                <w:i/>
+                <w:sz w:val="18"/>
+                <w:szCs w:val="18"/>
+              </w:rPr>
+              <w:t>Participating</w:t>
+            </w:r>
+            <w:proofErr w:type="spellEnd"/>
+            <w:r>
+              <w:rPr>
+                <w:rFonts w:asciiTheme="majorHAnsi" w:hAnsiTheme="majorHAnsi" w:cstheme="majorHAnsi"/>
+                <w:i/>
+                <w:sz w:val="18"/>
+                <w:szCs w:val="18"/>
+              </w:rPr>
+              <w:t xml:space="preserve"> </w:t>
+            </w:r>
+            <w:proofErr w:type="spellStart"/>
+            <w:r>
+              <w:rPr>
+                <w:rFonts w:asciiTheme="majorHAnsi" w:hAnsiTheme="majorHAnsi" w:cstheme="majorHAnsi"/>
+                <w:i/>
+                <w:sz w:val="18"/>
+                <w:szCs w:val="18"/>
+              </w:rPr>
+              <w:t>actors</w:t>
+            </w:r>
+            <w:proofErr w:type="spellEnd"/>
+          </w:p>
+        </w:tc>
+        <w:tc>
+          <w:tcPr>
+            <w:tcW w:w="6879" w:type="dxa"/>
+            <w:shd w:val="clear" w:color="auto" w:fill="auto"/>
+          </w:tcPr>
+          <w:p>
+            <w:pPr>
+              <w:rPr>
+                <w:rFonts w:ascii="Calibri" w:hAnsi="Calibri" w:cs="Calibri"/>
+                <w:sz w:val="18"/>
+                <w:szCs w:val="18"/>
+              </w:rPr>
+            </w:pPr>
+            <w:r>
+              <w:rPr>
+                <w:rFonts w:ascii="Calibri" w:hAnsi="Calibri" w:cs="Calibri"/>
+                <w:sz w:val="18"/>
+                <w:szCs w:val="18"/>
+              </w:rPr>
+              <w:t>Ali as User</w:t>
+            </w:r>
+          </w:p>
+        </w:tc>
+      </w:tr>
+      <w:tr>
+        <w:trPr>
+          <w:trHeight w:val="688"/>
+        </w:trPr>
+        <w:tc>
+          <w:tcPr>
+            <w:tcW w:w="1615" w:type="dxa"/>
+            <w:shd w:val="clear" w:color="auto" w:fill="auto"/>
+          </w:tcPr>
+          <w:p>
+            <w:pPr>
+              <w:rPr>
+                <w:rFonts w:asciiTheme="majorHAnsi" w:hAnsiTheme="majorHAnsi" w:cstheme="majorHAnsi"/>
+                <w:i/>
+                <w:sz w:val="18"/>
+                <w:szCs w:val="18"/>
+              </w:rPr>
+            </w:pPr>
+            <w:proofErr w:type="spellStart"/>
+            <w:r>
+              <w:rPr>
+                <w:rFonts w:asciiTheme="majorHAnsi" w:hAnsiTheme="majorHAnsi" w:cstheme="majorHAnsi"/>
+                <w:i/>
+                <w:sz w:val="18"/>
+                <w:szCs w:val="18"/>
+              </w:rPr>
+              <w:t>Flow</w:t>
+            </w:r>
+            <w:proofErr w:type="spellEnd"/>
+            <w:r>
+              <w:rPr>
+                <w:rFonts w:asciiTheme="majorHAnsi" w:hAnsiTheme="majorHAnsi" w:cstheme="majorHAnsi"/>
+                <w:i/>
+                <w:sz w:val="18"/>
+                <w:szCs w:val="18"/>
+              </w:rPr>
+              <w:t xml:space="preserve"> of </w:t>
+            </w:r>
+            <w:proofErr w:type="spellStart"/>
+            <w:r>
+              <w:rPr>
+                <w:rFonts w:asciiTheme="majorHAnsi" w:hAnsiTheme="majorHAnsi" w:cstheme="majorHAnsi"/>
+                <w:i/>
+                <w:sz w:val="18"/>
+                <w:szCs w:val="18"/>
+              </w:rPr>
+              <w:t>Events</w:t>
+            </w:r>
+            <w:proofErr w:type="spellEnd"/>
+          </w:p>
+        </w:tc>
+        <w:tc>
+          <w:tcPr>
+            <w:tcW w:w="6879" w:type="dxa"/>
+            <w:shd w:val="clear" w:color="auto" w:fill="auto"/>
+          </w:tcPr>
+          <w:p>
+            <w:pPr>
+              <w:pStyle w:val="ListeParagraf"/>
+              <w:numPr>
+                <w:ilvl w:val="0"/>
+                <w:numId w:val="17"/>
+              </w:numPr>
+              <w:rPr>
+                <w:rFonts w:ascii="Calibri" w:hAnsi="Calibri" w:cs="Calibri"/>
+                <w:sz w:val="18"/>
+                <w:szCs w:val="18"/>
+              </w:rPr>
+            </w:pPr>
+            <w:r>
+              <w:rPr>
+                <w:rFonts w:ascii="Calibri" w:hAnsi="Calibri" w:cs="Calibri"/>
+                <w:sz w:val="18"/>
+                <w:szCs w:val="18"/>
+              </w:rPr>
+              <w:t>Al</w:t>
+            </w:r>
+            <w:r>
+              <w:rPr>
+                <w:rFonts w:ascii="Calibri" w:hAnsi="Calibri" w:cs="Calibri"/>
+                <w:sz w:val="18"/>
+                <w:szCs w:val="18"/>
+              </w:rPr>
+              <w:t xml:space="preserve">i </w:t>
+            </w:r>
+            <w:proofErr w:type="gramStart"/>
+            <w:r>
+              <w:rPr>
+                <w:rFonts w:ascii="Calibri" w:hAnsi="Calibri" w:cs="Calibri"/>
+                <w:sz w:val="18"/>
+                <w:szCs w:val="18"/>
+              </w:rPr>
+              <w:t>has  a</w:t>
+            </w:r>
+            <w:proofErr w:type="gramEnd"/>
+            <w:r>
+              <w:rPr>
+                <w:rFonts w:ascii="Calibri" w:hAnsi="Calibri" w:cs="Calibri"/>
+                <w:sz w:val="18"/>
+                <w:szCs w:val="18"/>
+              </w:rPr>
+              <w:t xml:space="preserve"> </w:t>
+            </w:r>
+            <w:proofErr w:type="spellStart"/>
+            <w:r>
+              <w:rPr>
+                <w:rFonts w:ascii="Calibri" w:hAnsi="Calibri" w:cs="Calibri"/>
+                <w:sz w:val="18"/>
+                <w:szCs w:val="18"/>
+              </w:rPr>
+              <w:t>message</w:t>
+            </w:r>
+            <w:proofErr w:type="spellEnd"/>
+            <w:r>
+              <w:rPr>
+                <w:rFonts w:ascii="Calibri" w:hAnsi="Calibri" w:cs="Calibri"/>
+                <w:sz w:val="18"/>
+                <w:szCs w:val="18"/>
+              </w:rPr>
+              <w:t xml:space="preserve"> he </w:t>
+            </w:r>
+            <w:proofErr w:type="spellStart"/>
+            <w:r>
+              <w:rPr>
+                <w:rFonts w:ascii="Calibri" w:hAnsi="Calibri" w:cs="Calibri"/>
+                <w:sz w:val="18"/>
+                <w:szCs w:val="18"/>
+              </w:rPr>
+              <w:t>wants</w:t>
+            </w:r>
+            <w:proofErr w:type="spellEnd"/>
+            <w:r>
+              <w:rPr>
+                <w:rFonts w:ascii="Calibri" w:hAnsi="Calibri" w:cs="Calibri"/>
+                <w:sz w:val="18"/>
+                <w:szCs w:val="18"/>
+              </w:rPr>
+              <w:t xml:space="preserve"> </w:t>
+            </w:r>
+            <w:proofErr w:type="spellStart"/>
+            <w:r>
+              <w:rPr>
+                <w:rFonts w:ascii="Calibri" w:hAnsi="Calibri" w:cs="Calibri"/>
+                <w:sz w:val="18"/>
+                <w:szCs w:val="18"/>
+              </w:rPr>
+              <w:t>to</w:t>
+            </w:r>
+            <w:proofErr w:type="spellEnd"/>
+            <w:r>
+              <w:rPr>
+                <w:rFonts w:ascii="Calibri" w:hAnsi="Calibri" w:cs="Calibri"/>
+                <w:sz w:val="18"/>
+                <w:szCs w:val="18"/>
+              </w:rPr>
+              <w:t xml:space="preserve"> </w:t>
+            </w:r>
+            <w:proofErr w:type="spellStart"/>
+            <w:r>
+              <w:rPr>
+                <w:rFonts w:ascii="Calibri" w:hAnsi="Calibri" w:cs="Calibri"/>
+                <w:sz w:val="18"/>
+                <w:szCs w:val="18"/>
+              </w:rPr>
+              <w:t>send</w:t>
+            </w:r>
+            <w:proofErr w:type="spellEnd"/>
+            <w:r>
+              <w:rPr>
+                <w:rFonts w:ascii="Calibri" w:hAnsi="Calibri" w:cs="Calibri"/>
+                <w:sz w:val="18"/>
+                <w:szCs w:val="18"/>
+              </w:rPr>
+              <w:t xml:space="preserve"> </w:t>
+            </w:r>
+            <w:proofErr w:type="spellStart"/>
+            <w:r>
+              <w:rPr>
+                <w:rFonts w:ascii="Calibri" w:hAnsi="Calibri" w:cs="Calibri"/>
+                <w:sz w:val="18"/>
+                <w:szCs w:val="18"/>
+              </w:rPr>
+              <w:t>someone</w:t>
+            </w:r>
+            <w:proofErr w:type="spellEnd"/>
+            <w:r>
+              <w:rPr>
+                <w:rFonts w:ascii="Calibri" w:hAnsi="Calibri" w:cs="Calibri"/>
+                <w:sz w:val="18"/>
+                <w:szCs w:val="18"/>
+              </w:rPr>
+              <w:t xml:space="preserve"> </w:t>
+            </w:r>
+            <w:proofErr w:type="spellStart"/>
+            <w:r>
+              <w:rPr>
+                <w:rFonts w:ascii="Calibri" w:hAnsi="Calibri" w:cs="Calibri"/>
+                <w:sz w:val="18"/>
+                <w:szCs w:val="18"/>
+              </w:rPr>
+              <w:t>so</w:t>
+            </w:r>
+            <w:proofErr w:type="spellEnd"/>
+            <w:r>
+              <w:rPr>
+                <w:rFonts w:ascii="Calibri" w:hAnsi="Calibri" w:cs="Calibri"/>
+                <w:sz w:val="18"/>
+                <w:szCs w:val="18"/>
+              </w:rPr>
+              <w:t xml:space="preserve"> he </w:t>
+            </w:r>
+            <w:proofErr w:type="spellStart"/>
+            <w:r>
+              <w:rPr>
+                <w:rFonts w:ascii="Calibri" w:hAnsi="Calibri" w:cs="Calibri"/>
+                <w:sz w:val="18"/>
+                <w:szCs w:val="18"/>
+              </w:rPr>
+              <w:t>opens</w:t>
+            </w:r>
+            <w:proofErr w:type="spellEnd"/>
+            <w:r>
+              <w:rPr>
+                <w:rFonts w:ascii="Calibri" w:hAnsi="Calibri" w:cs="Calibri"/>
+                <w:sz w:val="18"/>
+                <w:szCs w:val="18"/>
+              </w:rPr>
+              <w:t xml:space="preserve"> </w:t>
+            </w:r>
+            <w:proofErr w:type="spellStart"/>
+            <w:r>
+              <w:rPr>
+                <w:rFonts w:ascii="Calibri" w:hAnsi="Calibri" w:cs="Calibri"/>
+                <w:sz w:val="18"/>
+                <w:szCs w:val="18"/>
+              </w:rPr>
+              <w:t>the</w:t>
+            </w:r>
+            <w:proofErr w:type="spellEnd"/>
+            <w:r>
+              <w:rPr>
+                <w:rFonts w:ascii="Calibri" w:hAnsi="Calibri" w:cs="Calibri"/>
+                <w:sz w:val="18"/>
+                <w:szCs w:val="18"/>
+              </w:rPr>
+              <w:t xml:space="preserve"> </w:t>
+            </w:r>
+            <w:proofErr w:type="spellStart"/>
+            <w:r>
+              <w:rPr>
+                <w:rFonts w:ascii="Calibri" w:hAnsi="Calibri" w:cs="Calibri"/>
+                <w:sz w:val="18"/>
+                <w:szCs w:val="18"/>
+              </w:rPr>
+              <w:t>app</w:t>
+            </w:r>
+            <w:proofErr w:type="spellEnd"/>
+            <w:r>
+              <w:rPr>
+                <w:rFonts w:ascii="Calibri" w:hAnsi="Calibri" w:cs="Calibri"/>
+                <w:sz w:val="18"/>
+                <w:szCs w:val="18"/>
+              </w:rPr>
+              <w:t xml:space="preserve"> on his </w:t>
+            </w:r>
+            <w:proofErr w:type="spellStart"/>
+            <w:r>
+              <w:rPr>
+                <w:rFonts w:ascii="Calibri" w:hAnsi="Calibri" w:cs="Calibri"/>
+                <w:sz w:val="18"/>
+                <w:szCs w:val="18"/>
+              </w:rPr>
+              <w:t>phone</w:t>
+            </w:r>
+            <w:proofErr w:type="spellEnd"/>
+            <w:r>
+              <w:rPr>
+                <w:rFonts w:ascii="Calibri" w:hAnsi="Calibri" w:cs="Calibri"/>
+                <w:sz w:val="18"/>
+                <w:szCs w:val="18"/>
+              </w:rPr>
+              <w:t>.</w:t>
+            </w:r>
+          </w:p>
+          <w:p>
+            <w:pPr>
+              <w:pStyle w:val="ListeParagraf"/>
+              <w:numPr>
+                <w:ilvl w:val="0"/>
+                <w:numId w:val="17"/>
+              </w:numPr>
+              <w:rPr>
+                <w:rFonts w:ascii="Calibri" w:hAnsi="Calibri" w:cs="Calibri"/>
+                <w:sz w:val="18"/>
+                <w:szCs w:val="18"/>
+              </w:rPr>
+            </w:pPr>
+            <w:r>
+              <w:rPr>
+                <w:rFonts w:ascii="Calibri" w:hAnsi="Calibri" w:cs="Calibri"/>
+                <w:sz w:val="18"/>
+                <w:szCs w:val="18"/>
+              </w:rPr>
+              <w:t xml:space="preserve">Ali </w:t>
+            </w:r>
+            <w:proofErr w:type="spellStart"/>
+            <w:r>
+              <w:rPr>
+                <w:rFonts w:ascii="Calibri" w:hAnsi="Calibri" w:cs="Calibri"/>
+                <w:sz w:val="18"/>
+                <w:szCs w:val="18"/>
+              </w:rPr>
+              <w:t>enters</w:t>
+            </w:r>
+            <w:proofErr w:type="spellEnd"/>
+            <w:r>
+              <w:rPr>
+                <w:rFonts w:ascii="Calibri" w:hAnsi="Calibri" w:cs="Calibri"/>
+                <w:sz w:val="18"/>
+                <w:szCs w:val="18"/>
+              </w:rPr>
+              <w:t xml:space="preserve"> his </w:t>
+            </w:r>
+            <w:proofErr w:type="spellStart"/>
+            <w:r>
+              <w:rPr>
+                <w:rFonts w:ascii="Calibri" w:hAnsi="Calibri" w:cs="Calibri"/>
+                <w:sz w:val="18"/>
+                <w:szCs w:val="18"/>
+              </w:rPr>
+              <w:t>username</w:t>
+            </w:r>
+            <w:proofErr w:type="spellEnd"/>
+            <w:r>
+              <w:rPr>
+                <w:rFonts w:ascii="Calibri" w:hAnsi="Calibri" w:cs="Calibri"/>
+                <w:sz w:val="18"/>
+                <w:szCs w:val="18"/>
+              </w:rPr>
+              <w:t xml:space="preserve"> </w:t>
+            </w:r>
+            <w:proofErr w:type="spellStart"/>
+            <w:r>
+              <w:rPr>
+                <w:rFonts w:ascii="Calibri" w:hAnsi="Calibri" w:cs="Calibri"/>
+                <w:sz w:val="18"/>
+                <w:szCs w:val="18"/>
+              </w:rPr>
+              <w:t>and</w:t>
+            </w:r>
+            <w:proofErr w:type="spellEnd"/>
+            <w:r>
+              <w:rPr>
+                <w:rFonts w:ascii="Calibri" w:hAnsi="Calibri" w:cs="Calibri"/>
+                <w:sz w:val="18"/>
+                <w:szCs w:val="18"/>
+              </w:rPr>
+              <w:t xml:space="preserve"> </w:t>
+            </w:r>
+            <w:proofErr w:type="spellStart"/>
+            <w:r>
+              <w:rPr>
+                <w:rFonts w:ascii="Calibri" w:hAnsi="Calibri" w:cs="Calibri"/>
+                <w:sz w:val="18"/>
+                <w:szCs w:val="18"/>
+              </w:rPr>
+              <w:t>password</w:t>
+            </w:r>
+            <w:proofErr w:type="spellEnd"/>
+            <w:r>
+              <w:rPr>
+                <w:rFonts w:ascii="Calibri" w:hAnsi="Calibri" w:cs="Calibri"/>
+                <w:sz w:val="18"/>
+                <w:szCs w:val="18"/>
+              </w:rPr>
+              <w:t xml:space="preserve"> </w:t>
+            </w:r>
+            <w:proofErr w:type="spellStart"/>
+            <w:r>
+              <w:rPr>
+                <w:rFonts w:ascii="Calibri" w:hAnsi="Calibri" w:cs="Calibri"/>
+                <w:sz w:val="18"/>
+                <w:szCs w:val="18"/>
+              </w:rPr>
+              <w:t>and</w:t>
+            </w:r>
+            <w:proofErr w:type="spellEnd"/>
+            <w:r>
+              <w:rPr>
+                <w:rFonts w:ascii="Calibri" w:hAnsi="Calibri" w:cs="Calibri"/>
+                <w:sz w:val="18"/>
+                <w:szCs w:val="18"/>
+              </w:rPr>
+              <w:t xml:space="preserve"> </w:t>
+            </w:r>
+            <w:proofErr w:type="spellStart"/>
+            <w:r>
+              <w:rPr>
+                <w:rFonts w:ascii="Calibri" w:hAnsi="Calibri" w:cs="Calibri"/>
+                <w:sz w:val="18"/>
+                <w:szCs w:val="18"/>
+              </w:rPr>
+              <w:t>logins</w:t>
+            </w:r>
+            <w:proofErr w:type="spellEnd"/>
+            <w:r>
+              <w:rPr>
+                <w:rFonts w:ascii="Calibri" w:hAnsi="Calibri" w:cs="Calibri"/>
+                <w:sz w:val="18"/>
+                <w:szCs w:val="18"/>
+              </w:rPr>
+              <w:t xml:space="preserve"> </w:t>
+            </w:r>
+            <w:proofErr w:type="spellStart"/>
+            <w:r>
+              <w:rPr>
+                <w:rFonts w:ascii="Calibri" w:hAnsi="Calibri" w:cs="Calibri"/>
+                <w:sz w:val="18"/>
+                <w:szCs w:val="18"/>
+              </w:rPr>
+              <w:t>to</w:t>
+            </w:r>
+            <w:proofErr w:type="spellEnd"/>
+            <w:r>
+              <w:rPr>
+                <w:rFonts w:ascii="Calibri" w:hAnsi="Calibri" w:cs="Calibri"/>
+                <w:sz w:val="18"/>
+                <w:szCs w:val="18"/>
+              </w:rPr>
+              <w:t xml:space="preserve"> </w:t>
+            </w:r>
+            <w:proofErr w:type="spellStart"/>
+            <w:r>
+              <w:rPr>
+                <w:rFonts w:ascii="Calibri" w:hAnsi="Calibri" w:cs="Calibri"/>
+                <w:sz w:val="18"/>
+                <w:szCs w:val="18"/>
+              </w:rPr>
+              <w:t>the</w:t>
+            </w:r>
+            <w:proofErr w:type="spellEnd"/>
+            <w:r>
+              <w:rPr>
+                <w:rFonts w:ascii="Calibri" w:hAnsi="Calibri" w:cs="Calibri"/>
+                <w:sz w:val="18"/>
+                <w:szCs w:val="18"/>
+              </w:rPr>
+              <w:t xml:space="preserve"> </w:t>
+            </w:r>
+            <w:proofErr w:type="spellStart"/>
+            <w:r>
+              <w:rPr>
+                <w:rFonts w:ascii="Calibri" w:hAnsi="Calibri" w:cs="Calibri"/>
+                <w:sz w:val="18"/>
+                <w:szCs w:val="18"/>
+              </w:rPr>
+              <w:t>system</w:t>
+            </w:r>
+            <w:proofErr w:type="spellEnd"/>
+            <w:r>
+              <w:rPr>
+                <w:rFonts w:ascii="Calibri" w:hAnsi="Calibri" w:cs="Calibri"/>
+                <w:sz w:val="18"/>
+                <w:szCs w:val="18"/>
+              </w:rPr>
+              <w:t>.</w:t>
+            </w:r>
+          </w:p>
+          <w:p>
+            <w:pPr>
+              <w:pStyle w:val="ListeParagraf"/>
+              <w:numPr>
+                <w:ilvl w:val="0"/>
+                <w:numId w:val="17"/>
+              </w:numPr>
+              <w:rPr>
+                <w:rFonts w:ascii="Calibri" w:hAnsi="Calibri" w:cs="Calibri"/>
+                <w:sz w:val="18"/>
+                <w:szCs w:val="18"/>
+              </w:rPr>
+            </w:pPr>
+            <w:r>
+              <w:rPr>
+                <w:rFonts w:ascii="Calibri" w:hAnsi="Calibri" w:cs="Calibri"/>
+                <w:sz w:val="18"/>
+                <w:szCs w:val="18"/>
+              </w:rPr>
+              <w:t xml:space="preserve">Ali </w:t>
+            </w:r>
+            <w:proofErr w:type="spellStart"/>
+            <w:r>
+              <w:rPr>
+                <w:rFonts w:ascii="Calibri" w:hAnsi="Calibri" w:cs="Calibri"/>
+                <w:sz w:val="18"/>
+                <w:szCs w:val="18"/>
+              </w:rPr>
+              <w:t>clicks</w:t>
+            </w:r>
+            <w:proofErr w:type="spellEnd"/>
+            <w:r>
+              <w:rPr>
+                <w:rFonts w:ascii="Calibri" w:hAnsi="Calibri" w:cs="Calibri"/>
+                <w:sz w:val="18"/>
+                <w:szCs w:val="18"/>
+              </w:rPr>
+              <w:t xml:space="preserve"> on </w:t>
+            </w:r>
+            <w:proofErr w:type="spellStart"/>
+            <w:r>
+              <w:rPr>
+                <w:rFonts w:ascii="Calibri" w:hAnsi="Calibri" w:cs="Calibri"/>
+                <w:sz w:val="18"/>
+                <w:szCs w:val="18"/>
+              </w:rPr>
+              <w:t>message</w:t>
+            </w:r>
+            <w:proofErr w:type="spellEnd"/>
+            <w:r>
+              <w:rPr>
+                <w:rFonts w:ascii="Calibri" w:hAnsi="Calibri" w:cs="Calibri"/>
+                <w:sz w:val="18"/>
+                <w:szCs w:val="18"/>
+              </w:rPr>
+              <w:t xml:space="preserve"> </w:t>
+            </w:r>
+            <w:proofErr w:type="spellStart"/>
+            <w:r>
+              <w:rPr>
+                <w:rFonts w:ascii="Calibri" w:hAnsi="Calibri" w:cs="Calibri"/>
+                <w:sz w:val="18"/>
+                <w:szCs w:val="18"/>
+              </w:rPr>
+              <w:t>box</w:t>
+            </w:r>
+            <w:proofErr w:type="spellEnd"/>
+            <w:r>
+              <w:rPr>
+                <w:rFonts w:ascii="Calibri" w:hAnsi="Calibri" w:cs="Calibri"/>
+                <w:sz w:val="18"/>
+                <w:szCs w:val="18"/>
+              </w:rPr>
+              <w:t xml:space="preserve"> </w:t>
+            </w:r>
+            <w:proofErr w:type="spellStart"/>
+            <w:r>
+              <w:rPr>
+                <w:rFonts w:ascii="Calibri" w:hAnsi="Calibri" w:cs="Calibri"/>
+                <w:sz w:val="18"/>
+                <w:szCs w:val="18"/>
+              </w:rPr>
+              <w:t>button</w:t>
+            </w:r>
+            <w:proofErr w:type="spellEnd"/>
+            <w:r>
+              <w:rPr>
+                <w:rFonts w:ascii="Calibri" w:hAnsi="Calibri" w:cs="Calibri"/>
+                <w:sz w:val="18"/>
+                <w:szCs w:val="18"/>
+              </w:rPr>
+              <w:t>.</w:t>
+            </w:r>
+          </w:p>
+          <w:p>
+            <w:pPr>
+              <w:pStyle w:val="ListeParagraf"/>
+              <w:numPr>
+                <w:ilvl w:val="0"/>
+                <w:numId w:val="17"/>
+              </w:numPr>
+              <w:rPr>
+                <w:rFonts w:ascii="Calibri" w:hAnsi="Calibri" w:cs="Calibri"/>
+                <w:sz w:val="18"/>
+                <w:szCs w:val="18"/>
+              </w:rPr>
+            </w:pPr>
+            <w:r>
+              <w:rPr>
+                <w:rFonts w:ascii="Calibri" w:hAnsi="Calibri" w:cs="Calibri"/>
+                <w:sz w:val="18"/>
+                <w:szCs w:val="18"/>
+              </w:rPr>
+              <w:t xml:space="preserve">Ali </w:t>
+            </w:r>
+            <w:proofErr w:type="spellStart"/>
+            <w:r>
+              <w:rPr>
+                <w:rFonts w:ascii="Calibri" w:hAnsi="Calibri" w:cs="Calibri"/>
+                <w:sz w:val="18"/>
+                <w:szCs w:val="18"/>
+              </w:rPr>
+              <w:t>opens</w:t>
+            </w:r>
+            <w:proofErr w:type="spellEnd"/>
+            <w:r>
+              <w:rPr>
+                <w:rFonts w:ascii="Calibri" w:hAnsi="Calibri" w:cs="Calibri"/>
+                <w:sz w:val="18"/>
+                <w:szCs w:val="18"/>
+              </w:rPr>
+              <w:t xml:space="preserve"> </w:t>
+            </w:r>
+            <w:proofErr w:type="spellStart"/>
+            <w:r>
+              <w:rPr>
+                <w:rFonts w:ascii="Calibri" w:hAnsi="Calibri" w:cs="Calibri"/>
+                <w:sz w:val="18"/>
+                <w:szCs w:val="18"/>
+              </w:rPr>
+              <w:t>one</w:t>
+            </w:r>
+            <w:proofErr w:type="spellEnd"/>
+            <w:r>
+              <w:rPr>
+                <w:rFonts w:ascii="Calibri" w:hAnsi="Calibri" w:cs="Calibri"/>
+                <w:sz w:val="18"/>
+                <w:szCs w:val="18"/>
+              </w:rPr>
+              <w:t xml:space="preserve"> of </w:t>
+            </w:r>
+            <w:proofErr w:type="spellStart"/>
+            <w:r>
+              <w:rPr>
+                <w:rFonts w:ascii="Calibri" w:hAnsi="Calibri" w:cs="Calibri"/>
+                <w:sz w:val="18"/>
+                <w:szCs w:val="18"/>
+              </w:rPr>
+              <w:t>the</w:t>
+            </w:r>
+            <w:proofErr w:type="spellEnd"/>
+            <w:r>
+              <w:rPr>
+                <w:rFonts w:ascii="Calibri" w:hAnsi="Calibri" w:cs="Calibri"/>
+                <w:sz w:val="18"/>
+                <w:szCs w:val="18"/>
+              </w:rPr>
+              <w:t xml:space="preserve"> </w:t>
+            </w:r>
+            <w:proofErr w:type="spellStart"/>
+            <w:r>
+              <w:rPr>
+                <w:rFonts w:ascii="Calibri" w:hAnsi="Calibri" w:cs="Calibri"/>
+                <w:sz w:val="18"/>
+                <w:szCs w:val="18"/>
+              </w:rPr>
+              <w:t>messages</w:t>
+            </w:r>
+            <w:proofErr w:type="spellEnd"/>
+            <w:r>
+              <w:rPr>
+                <w:rFonts w:ascii="Calibri" w:hAnsi="Calibri" w:cs="Calibri"/>
+                <w:sz w:val="18"/>
+                <w:szCs w:val="18"/>
+              </w:rPr>
+              <w:t>.</w:t>
+            </w:r>
+          </w:p>
+        </w:tc>
+      </w:tr>
+    </w:tbl>
+    <w:p>
+      <w:pPr>
+        <w:rPr>
+          <w:rFonts w:ascii="Calibri" w:hAnsi="Calibri" w:cs="Calibri"/>
+          <w:sz w:val="18"/>
+          <w:szCs w:val="18"/>
+        </w:rPr>
+      </w:pPr>
+    </w:p>
+    <w:p>
+      <w:pPr>
+        <w:rPr>
+          <w:rFonts w:ascii="Calibri" w:hAnsi="Calibri" w:cs="Calibri"/>
+          <w:sz w:val="18"/>
+          <w:szCs w:val="18"/>
+        </w:rPr>
+      </w:pPr>
+    </w:p>
+    <w:p/>
     <w:sectPr>
       <w:pgSz w:w="11906" w:h="16838"/>
       <w:pgMar w:top="720" w:right="720" w:bottom="720" w:left="720" w:header="708" w:footer="708" w:gutter="0"/>
@@ -6931,6 +7052,92 @@
     </w:lvl>
   </w:abstractNum>
   <w:abstractNum w:abstractNumId="6">
+    <w:nsid w:val="1BB47787"/>
+    <w:multiLevelType w:val="hybridMultilevel"/>
+    <w:tmpl w:val="7AA6CE56"/>
+    <w:lvl w:ilvl="0" w:tplc="041F000F">
+      <w:start w:val="1"/>
+      <w:numFmt w:val="decimal"/>
+      <w:lvlText w:val="%1."/>
+      <w:lvlJc w:val="left"/>
+      <w:pPr>
+        <w:ind w:left="1080" w:hanging="360"/>
+      </w:pPr>
+    </w:lvl>
+    <w:lvl w:ilvl="1" w:tplc="041F0019" w:tentative="1">
+      <w:start w:val="1"/>
+      <w:numFmt w:val="lowerLetter"/>
+      <w:lvlText w:val="%2."/>
+      <w:lvlJc w:val="left"/>
+      <w:pPr>
+        <w:ind w:left="1800" w:hanging="360"/>
+      </w:pPr>
+    </w:lvl>
+    <w:lvl w:ilvl="2" w:tplc="041F001B" w:tentative="1">
+      <w:start w:val="1"/>
+      <w:numFmt w:val="lowerRoman"/>
+      <w:lvlText w:val="%3."/>
+      <w:lvlJc w:val="right"/>
+      <w:pPr>
+        <w:ind w:left="2520" w:hanging="180"/>
+      </w:pPr>
+    </w:lvl>
+    <w:lvl w:ilvl="3" w:tplc="041F000F" w:tentative="1">
+      <w:start w:val="1"/>
+      <w:numFmt w:val="decimal"/>
+      <w:lvlText w:val="%4."/>
+      <w:lvlJc w:val="left"/>
+      <w:pPr>
+        <w:ind w:left="3240" w:hanging="360"/>
+      </w:pPr>
+    </w:lvl>
+    <w:lvl w:ilvl="4" w:tplc="041F0019" w:tentative="1">
+      <w:start w:val="1"/>
+      <w:numFmt w:val="lowerLetter"/>
+      <w:lvlText w:val="%5."/>
+      <w:lvlJc w:val="left"/>
+      <w:pPr>
+        <w:ind w:left="3960" w:hanging="360"/>
+      </w:pPr>
+    </w:lvl>
+    <w:lvl w:ilvl="5" w:tplc="041F001B" w:tentative="1">
+      <w:start w:val="1"/>
+      <w:numFmt w:val="lowerRoman"/>
+      <w:lvlText w:val="%6."/>
+      <w:lvlJc w:val="right"/>
+      <w:pPr>
+        <w:ind w:left="4680" w:hanging="180"/>
+      </w:pPr>
+    </w:lvl>
+    <w:lvl w:ilvl="6" w:tplc="041F000F" w:tentative="1">
+      <w:start w:val="1"/>
+      <w:numFmt w:val="decimal"/>
+      <w:lvlText w:val="%7."/>
+      <w:lvlJc w:val="left"/>
+      <w:pPr>
+        <w:ind w:left="5400" w:hanging="360"/>
+      </w:pPr>
+    </w:lvl>
+    <w:lvl w:ilvl="7" w:tplc="041F0019" w:tentative="1">
+      <w:start w:val="1"/>
+      <w:numFmt w:val="lowerLetter"/>
+      <w:lvlText w:val="%8."/>
+      <w:lvlJc w:val="left"/>
+      <w:pPr>
+        <w:ind w:left="6120" w:hanging="360"/>
+      </w:pPr>
+    </w:lvl>
+    <w:lvl w:ilvl="8" w:tplc="041F001B" w:tentative="1">
+      <w:start w:val="1"/>
+      <w:numFmt w:val="lowerRoman"/>
+      <w:lvlText w:val="%9."/>
+      <w:lvlJc w:val="right"/>
+      <w:pPr>
+        <w:ind w:left="6840" w:hanging="180"/>
+      </w:pPr>
+    </w:lvl>
+  </w:abstractNum>
+  <w:abstractNum w:abstractNumId="7">
     <w:nsid w:val="1CFA4D4F"/>
     <w:multiLevelType w:val="hybridMultilevel"/>
     <w:tmpl w:val="AEFEBE3E"/>
@@ -7019,7 +7226,7 @@
       </w:pPr>
     </w:lvl>
   </w:abstractNum>
-  <w:abstractNum w:abstractNumId="7">
+  <w:abstractNum w:abstractNumId="8">
     <w:nsid w:val="1EEC6A96"/>
     <w:multiLevelType w:val="hybridMultilevel"/>
     <w:tmpl w:val="E52C6404"/>
@@ -7105,7 +7312,7 @@
       </w:pPr>
     </w:lvl>
   </w:abstractNum>
-  <w:abstractNum w:abstractNumId="8">
+  <w:abstractNum w:abstractNumId="9">
     <w:nsid w:val="22F9523F"/>
     <w:multiLevelType w:val="hybridMultilevel"/>
     <w:tmpl w:val="33BAE2CE"/>
@@ -7218,7 +7425,7 @@
       </w:rPr>
     </w:lvl>
   </w:abstractNum>
-  <w:abstractNum w:abstractNumId="9">
+  <w:abstractNum w:abstractNumId="10">
     <w:nsid w:val="30741A19"/>
     <w:multiLevelType w:val="hybridMultilevel"/>
     <w:tmpl w:val="46EAE018"/>
@@ -7307,7 +7514,7 @@
       </w:pPr>
     </w:lvl>
   </w:abstractNum>
-  <w:abstractNum w:abstractNumId="10">
+  <w:abstractNum w:abstractNumId="11">
     <w:nsid w:val="354F58C8"/>
     <w:multiLevelType w:val="hybridMultilevel"/>
     <w:tmpl w:val="E52C6404"/>
@@ -7393,7 +7600,7 @@
       </w:pPr>
     </w:lvl>
   </w:abstractNum>
-  <w:abstractNum w:abstractNumId="11">
+  <w:abstractNum w:abstractNumId="12">
     <w:nsid w:val="365F1740"/>
     <w:multiLevelType w:val="hybridMultilevel"/>
     <w:tmpl w:val="E52C6404"/>
@@ -7479,7 +7686,93 @@
       </w:pPr>
     </w:lvl>
   </w:abstractNum>
-  <w:abstractNum w:abstractNumId="12">
+  <w:abstractNum w:abstractNumId="13">
+    <w:nsid w:val="50FE74C3"/>
+    <w:multiLevelType w:val="hybridMultilevel"/>
+    <w:tmpl w:val="7AA6CE56"/>
+    <w:lvl w:ilvl="0" w:tplc="041F000F">
+      <w:start w:val="1"/>
+      <w:numFmt w:val="decimal"/>
+      <w:lvlText w:val="%1."/>
+      <w:lvlJc w:val="left"/>
+      <w:pPr>
+        <w:ind w:left="1080" w:hanging="360"/>
+      </w:pPr>
+    </w:lvl>
+    <w:lvl w:ilvl="1" w:tplc="041F0019" w:tentative="1">
+      <w:start w:val="1"/>
+      <w:numFmt w:val="lowerLetter"/>
+      <w:lvlText w:val="%2."/>
+      <w:lvlJc w:val="left"/>
+      <w:pPr>
+        <w:ind w:left="1800" w:hanging="360"/>
+      </w:pPr>
+    </w:lvl>
+    <w:lvl w:ilvl="2" w:tplc="041F001B" w:tentative="1">
+      <w:start w:val="1"/>
+      <w:numFmt w:val="lowerRoman"/>
+      <w:lvlText w:val="%3."/>
+      <w:lvlJc w:val="right"/>
+      <w:pPr>
+        <w:ind w:left="2520" w:hanging="180"/>
+      </w:pPr>
+    </w:lvl>
+    <w:lvl w:ilvl="3" w:tplc="041F000F" w:tentative="1">
+      <w:start w:val="1"/>
+      <w:numFmt w:val="decimal"/>
+      <w:lvlText w:val="%4."/>
+      <w:lvlJc w:val="left"/>
+      <w:pPr>
+        <w:ind w:left="3240" w:hanging="360"/>
+      </w:pPr>
+    </w:lvl>
+    <w:lvl w:ilvl="4" w:tplc="041F0019" w:tentative="1">
+      <w:start w:val="1"/>
+      <w:numFmt w:val="lowerLetter"/>
+      <w:lvlText w:val="%5."/>
+      <w:lvlJc w:val="left"/>
+      <w:pPr>
+        <w:ind w:left="3960" w:hanging="360"/>
+      </w:pPr>
+    </w:lvl>
+    <w:lvl w:ilvl="5" w:tplc="041F001B" w:tentative="1">
+      <w:start w:val="1"/>
+      <w:numFmt w:val="lowerRoman"/>
+      <w:lvlText w:val="%6."/>
+      <w:lvlJc w:val="right"/>
+      <w:pPr>
+        <w:ind w:left="4680" w:hanging="180"/>
+      </w:pPr>
+    </w:lvl>
+    <w:lvl w:ilvl="6" w:tplc="041F000F" w:tentative="1">
+      <w:start w:val="1"/>
+      <w:numFmt w:val="decimal"/>
+      <w:lvlText w:val="%7."/>
+      <w:lvlJc w:val="left"/>
+      <w:pPr>
+        <w:ind w:left="5400" w:hanging="360"/>
+      </w:pPr>
+    </w:lvl>
+    <w:lvl w:ilvl="7" w:tplc="041F0019" w:tentative="1">
+      <w:start w:val="1"/>
+      <w:numFmt w:val="lowerLetter"/>
+      <w:lvlText w:val="%8."/>
+      <w:lvlJc w:val="left"/>
+      <w:pPr>
+        <w:ind w:left="6120" w:hanging="360"/>
+      </w:pPr>
+    </w:lvl>
+    <w:lvl w:ilvl="8" w:tplc="041F001B" w:tentative="1">
+      <w:start w:val="1"/>
+      <w:numFmt w:val="lowerRoman"/>
+      <w:lvlText w:val="%9."/>
+      <w:lvlJc w:val="right"/>
+      <w:pPr>
+        <w:ind w:left="6840" w:hanging="180"/>
+      </w:pPr>
+    </w:lvl>
+  </w:abstractNum>
+  <w:abstractNum w:abstractNumId="14">
     <w:nsid w:val="563329E9"/>
     <w:multiLevelType w:val="hybridMultilevel"/>
     <w:tmpl w:val="E52C6404"/>
@@ -7565,7 +7858,7 @@
       </w:pPr>
     </w:lvl>
   </w:abstractNum>
-  <w:abstractNum w:abstractNumId="13">
+  <w:abstractNum w:abstractNumId="15">
     <w:nsid w:val="659970C5"/>
     <w:multiLevelType w:val="hybridMultilevel"/>
     <w:tmpl w:val="E52C6404"/>
@@ -7651,7 +7944,7 @@
       </w:pPr>
     </w:lvl>
   </w:abstractNum>
-  <w:abstractNum w:abstractNumId="14">
+  <w:abstractNum w:abstractNumId="16">
     <w:nsid w:val="6EC37716"/>
     <w:multiLevelType w:val="hybridMultilevel"/>
     <w:tmpl w:val="BE42651C"/>
@@ -7741,7 +8034,7 @@
     </w:lvl>
   </w:abstractNum>
   <w:num w:numId="1">
-    <w:abstractNumId w:val="8"/>
+    <w:abstractNumId w:val="9"/>
   </w:num>
   <w:num w:numId="2">
     <w:abstractNumId w:val="3"/>
@@ -7756,34 +8049,40 @@
     <w:abstractNumId w:val="5"/>
   </w:num>
   <w:num w:numId="6">
-    <w:abstractNumId w:val="6"/>
+    <w:abstractNumId w:val="7"/>
   </w:num>
   <w:num w:numId="7">
-    <w:abstractNumId w:val="14"/>
+    <w:abstractNumId w:val="16"/>
   </w:num>
   <w:num w:numId="8">
-    <w:abstractNumId w:val="9"/>
+    <w:abstractNumId w:val="10"/>
   </w:num>
   <w:num w:numId="9">
     <w:abstractNumId w:val="2"/>
   </w:num>
   <w:num w:numId="10">
-    <w:abstractNumId w:val="10"/>
+    <w:abstractNumId w:val="11"/>
   </w:num>
   <w:num w:numId="11">
-    <w:abstractNumId w:val="13"/>
+    <w:abstractNumId w:val="15"/>
   </w:num>
   <w:num w:numId="12">
-    <w:abstractNumId w:val="7"/>
+    <w:abstractNumId w:val="8"/>
   </w:num>
   <w:num w:numId="13">
-    <w:abstractNumId w:val="11"/>
+    <w:abstractNumId w:val="12"/>
   </w:num>
   <w:num w:numId="14">
-    <w:abstractNumId w:val="12"/>
+    <w:abstractNumId w:val="14"/>
   </w:num>
   <w:num w:numId="15">
     <w:abstractNumId w:val="0"/>
+  </w:num>
+  <w:num w:numId="16">
+    <w:abstractNumId w:val="13"/>
+  </w:num>
+  <w:num w:numId="17">
+    <w:abstractNumId w:val="6"/>
   </w:num>
 </w:numbering>
 </file>
@@ -8483,7 +8782,7 @@
   <a:extraClrSchemeLst/>
   <a:extLst>
     <a:ext uri="{05A4C25C-085E-4340-85A3-A5531E510DB2}">
-      <thm15:themeFamily xmlns="" xmlns:thm15="http://schemas.microsoft.com/office/thememl/2012/main" name="Office Theme" id="{62F939B6-93AF-4DB8-9C6B-D6C7DFDC589F}" vid="{4A3C46E8-61CC-4603-A589-7422A47A8E4A}"/>
+      <thm15:themeFamily xmlns:thm15="http://schemas.microsoft.com/office/thememl/2012/main" xmlns="" name="Office Theme" id="{62F939B6-93AF-4DB8-9C6B-D6C7DFDC589F}" vid="{4A3C46E8-61CC-4603-A589-7422A47A8E4A}"/>
     </a:ext>
   </a:extLst>
 </a:theme>
@@ -8494,7 +8793,7 @@
 </file>
 
 <file path=customXml/itemProps1.xml><?xml version="1.0" encoding="utf-8"?>
-<ds:datastoreItem xmlns:ds="http://schemas.openxmlformats.org/officeDocument/2006/customXml" ds:itemID="{364835AB-1469-45B2-A6EB-D5D59091E427}">
+<ds:datastoreItem xmlns:ds="http://schemas.openxmlformats.org/officeDocument/2006/customXml" ds:itemID="{ED9A1060-D8CA-4652-A7CB-18500CE26653}">
   <ds:schemaRefs>
     <ds:schemaRef ds:uri="http://schemas.openxmlformats.org/officeDocument/2006/bibliography"/>
   </ds:schemaRefs>

</xml_diff>